<commit_message>
add english title and abstract
</commit_message>
<xml_diff>
--- a/paper.docx
+++ b/paper.docx
@@ -49,7 +49,6 @@
           <w:szCs w:val="21"/>
         </w:rPr>
       </w:pPr>
-      <w:proofErr w:type="gramStart"/>
       <w:r>
         <w:rPr>
           <w:rFonts w:hint="eastAsia"/>
@@ -59,7 +58,6 @@
         </w:rPr>
         <w:t>江瑜</w:t>
       </w:r>
-      <w:proofErr w:type="gramEnd"/>
       <w:r>
         <w:rPr>
           <w:rFonts w:hint="eastAsia"/>
@@ -126,14 +124,11 @@
         <w:ind w:firstLineChars="0" w:firstLine="0"/>
         <w:jc w:val="center"/>
         <w:rPr>
-          <w:rFonts w:hint="eastAsia"/>
           <w:b/>
           <w:bCs/>
           <w:szCs w:val="21"/>
         </w:rPr>
       </w:pPr>
-      <w:bookmarkStart w:id="0" w:name="_GoBack"/>
-      <w:bookmarkEnd w:id="0"/>
     </w:p>
     <w:p>
       <w:pPr>
@@ -597,23 +592,7 @@
           <w:rFonts w:hint="eastAsia"/>
           <w:szCs w:val="21"/>
         </w:rPr>
-        <w:t>干预。对照组患者的评估和健康宣教方式与治疗</w:t>
-      </w:r>
-      <w:proofErr w:type="gramStart"/>
-      <w:r>
-        <w:rPr>
-          <w:rFonts w:hint="eastAsia"/>
-          <w:szCs w:val="21"/>
-        </w:rPr>
-        <w:t>组基本</w:t>
-      </w:r>
-      <w:proofErr w:type="gramEnd"/>
-      <w:r>
-        <w:rPr>
-          <w:rFonts w:hint="eastAsia"/>
-          <w:szCs w:val="21"/>
-        </w:rPr>
-        <w:t>相同，但不</w:t>
+        <w:t>干预。对照组患者的评估和健康宣教方式与治疗组基本相同，但不</w:t>
       </w:r>
       <w:r>
         <w:rPr>
@@ -796,23 +775,7 @@
           <w:rFonts w:hint="eastAsia"/>
           <w:szCs w:val="21"/>
         </w:rPr>
-        <w:t>），对照组排便习惯和运动</w:t>
-      </w:r>
-      <w:proofErr w:type="gramStart"/>
-      <w:r>
-        <w:rPr>
-          <w:rFonts w:hint="eastAsia"/>
-          <w:szCs w:val="21"/>
-        </w:rPr>
-        <w:t>活跃度无明显</w:t>
-      </w:r>
-      <w:proofErr w:type="gramEnd"/>
-      <w:r>
-        <w:rPr>
-          <w:rFonts w:hint="eastAsia"/>
-          <w:szCs w:val="21"/>
-        </w:rPr>
-        <w:t>改变（p</w:t>
+        <w:t>），对照组排便习惯和运动活跃度无明显改变（p</w:t>
       </w:r>
       <w:r>
         <w:rPr>
@@ -866,23 +829,7 @@
           <w:rFonts w:hint="eastAsia"/>
           <w:szCs w:val="21"/>
         </w:rPr>
-        <w:t>），但治疗组的较对照</w:t>
-      </w:r>
-      <w:proofErr w:type="gramStart"/>
-      <w:r>
-        <w:rPr>
-          <w:rFonts w:hint="eastAsia"/>
-          <w:szCs w:val="21"/>
-        </w:rPr>
-        <w:t>组改善</w:t>
-      </w:r>
-      <w:proofErr w:type="gramEnd"/>
-      <w:r>
-        <w:rPr>
-          <w:rFonts w:hint="eastAsia"/>
-          <w:szCs w:val="21"/>
-        </w:rPr>
-        <w:t>更为明显（p</w:t>
+        <w:t>），但治疗组的较对照组改善更为明显（p</w:t>
       </w:r>
       <w:r>
         <w:rPr>
@@ -963,23 +910,7 @@
           <w:rFonts w:hint="eastAsia"/>
           <w:szCs w:val="21"/>
         </w:rPr>
-        <w:t>），但治疗</w:t>
-      </w:r>
-      <w:proofErr w:type="gramStart"/>
-      <w:r>
-        <w:rPr>
-          <w:rFonts w:hint="eastAsia"/>
-          <w:szCs w:val="21"/>
-        </w:rPr>
-        <w:t>组较对照组减少</w:t>
-      </w:r>
-      <w:proofErr w:type="gramEnd"/>
-      <w:r>
-        <w:rPr>
-          <w:rFonts w:hint="eastAsia"/>
-          <w:szCs w:val="21"/>
-        </w:rPr>
-        <w:t>更为明显（p</w:t>
+        <w:t>），但治疗组较对照组减少更为明显（p</w:t>
       </w:r>
       <w:r>
         <w:rPr>
@@ -1029,7 +960,7 @@
         </w:rPr>
         <w:t>结论</w:t>
       </w:r>
-      <w:bookmarkStart w:id="1" w:name="_Hlk7380201"/>
+      <w:bookmarkStart w:id="0" w:name="_Hlk7380201"/>
       <w:r>
         <w:rPr>
           <w:rFonts w:hint="eastAsia"/>
@@ -1100,7 +1031,7 @@
         </w:rPr>
         <w:t>生活质量。</w:t>
       </w:r>
-      <w:bookmarkEnd w:id="1"/>
+      <w:bookmarkEnd w:id="0"/>
     </w:p>
     <w:p>
       <w:pPr>
@@ -1156,6 +1087,330 @@
     <w:p>
       <w:pPr>
         <w:ind w:firstLineChars="0" w:firstLine="0"/>
+        <w:rPr>
+          <w:b/>
+          <w:bCs/>
+        </w:rPr>
+      </w:pPr>
+    </w:p>
+    <w:p>
+      <w:pPr>
+        <w:ind w:firstLineChars="0" w:firstLine="0"/>
+        <w:jc w:val="center"/>
+        <w:rPr>
+          <w:b/>
+          <w:bCs/>
+        </w:rPr>
+      </w:pPr>
+      <w:r>
+        <w:rPr>
+          <w:rFonts w:hint="eastAsia"/>
+          <w:b/>
+          <w:bCs/>
+        </w:rPr>
+        <w:t>E</w:t>
+      </w:r>
+      <w:r>
+        <w:rPr>
+          <w:b/>
+          <w:bCs/>
+        </w:rPr>
+        <w:t>ffect of lifestyle intervention on patients aged 80 and over with constipation</w:t>
+      </w:r>
+    </w:p>
+    <w:p>
+      <w:pPr>
+        <w:ind w:firstLineChars="0" w:firstLine="0"/>
+        <w:rPr>
+          <w:b/>
+          <w:bCs/>
+        </w:rPr>
+      </w:pPr>
+    </w:p>
+    <w:p>
+      <w:pPr>
+        <w:ind w:firstLineChars="0" w:firstLine="0"/>
+        <w:jc w:val="center"/>
+        <w:rPr>
+          <w:b/>
+          <w:bCs/>
+        </w:rPr>
+      </w:pPr>
+      <w:r>
+        <w:rPr>
+          <w:b/>
+          <w:bCs/>
+        </w:rPr>
+        <w:t>Abstract</w:t>
+      </w:r>
+    </w:p>
+    <w:p>
+      <w:pPr>
+        <w:ind w:firstLineChars="0" w:firstLine="0"/>
+      </w:pPr>
+      <w:r>
+        <w:rPr>
+          <w:b/>
+          <w:bCs/>
+        </w:rPr>
+        <w:t>Objective</w:t>
+      </w:r>
+      <w:r>
+        <w:t xml:space="preserve"> To investigate the effect of multidisciplinary collaborative lifestyle intervention on patients </w:t>
+      </w:r>
+      <w:r>
+        <w:t xml:space="preserve">aged 80 and over </w:t>
+      </w:r>
+      <w:r>
+        <w:t xml:space="preserve">with functional chronic constipation.  </w:t>
+      </w:r>
+      <w:r>
+        <w:rPr>
+          <w:b/>
+          <w:bCs/>
+        </w:rPr>
+        <w:t>Methods</w:t>
+      </w:r>
+      <w:r>
+        <w:t xml:space="preserve"> The multidisciplinary team used the convenience sampling to select 60 </w:t>
+      </w:r>
+      <w:r>
+        <w:t>f</w:t>
+      </w:r>
+      <w:r>
+        <w:t xml:space="preserve">unctional chronic constipation patients in our geriatric </w:t>
+      </w:r>
+      <w:r>
+        <w:t>department</w:t>
+      </w:r>
+      <w:r>
+        <w:t xml:space="preserve"> from 2018.02 to 2019.05, aged 82 to 96, with an average age of 88.95 ± 3.09.  According to the </w:t>
+      </w:r>
+      <w:r>
+        <w:t>date</w:t>
+      </w:r>
+      <w:r>
+        <w:t xml:space="preserve"> of </w:t>
+      </w:r>
+      <w:r>
+        <w:rPr>
+          <w:rFonts w:hint="eastAsia"/>
+        </w:rPr>
+        <w:t>being</w:t>
+      </w:r>
+      <w:r>
+        <w:t xml:space="preserve"> </w:t>
+      </w:r>
+      <w:r>
+        <w:rPr>
+          <w:rFonts w:hint="eastAsia"/>
+        </w:rPr>
+        <w:t>admitted</w:t>
+      </w:r>
+      <w:r>
+        <w:t xml:space="preserve">, they were divided into treatment group and control group, with 30 people in each group.  Patients in both groups did not change the original treatment and nursing plan.  The treatment group used the </w:t>
+      </w:r>
+      <w:r>
+        <w:rPr>
+          <w:rFonts w:hint="eastAsia"/>
+        </w:rPr>
+        <w:t>C</w:t>
+      </w:r>
+      <w:r>
+        <w:t xml:space="preserve">onstipation </w:t>
+      </w:r>
+      <w:r>
+        <w:rPr>
+          <w:rFonts w:hint="eastAsia"/>
+        </w:rPr>
+        <w:t>S</w:t>
+      </w:r>
+      <w:r>
+        <w:t xml:space="preserve">coring </w:t>
+      </w:r>
+      <w:r>
+        <w:rPr>
+          <w:rFonts w:hint="eastAsia"/>
+        </w:rPr>
+        <w:t>S</w:t>
+      </w:r>
+      <w:r>
+        <w:t>ystem</w:t>
+      </w:r>
+      <w:r>
+        <w:t xml:space="preserve"> (CSS) and </w:t>
+      </w:r>
+      <w:r>
+        <w:t>Patient</w:t>
+      </w:r>
+      <w:r>
+        <w:t xml:space="preserve"> </w:t>
+      </w:r>
+      <w:r>
+        <w:t xml:space="preserve">Assessment of Constipation Quality </w:t>
+      </w:r>
+      <w:proofErr w:type="gramStart"/>
+      <w:r>
+        <w:t>Of</w:t>
+      </w:r>
+      <w:proofErr w:type="gramEnd"/>
+      <w:r>
+        <w:t xml:space="preserve"> Life</w:t>
+      </w:r>
+      <w:r>
+        <w:t xml:space="preserve"> (PAC-QOL) to collect the corresponding data of patients and recorded the use of laxative drugs.  Develop and implement intensive lifestyle interventions.  Patients in the control group were evaluated and health-educated in the same way as the treatment group, but </w:t>
+      </w:r>
+      <w:r>
+        <w:t xml:space="preserve">without monitoring the </w:t>
+      </w:r>
+      <w:r>
+        <w:t xml:space="preserve">interventions.  The observation period was 2 weeks.  </w:t>
+      </w:r>
+      <w:r>
+        <w:rPr>
+          <w:b/>
+          <w:bCs/>
+        </w:rPr>
+        <w:t>Results</w:t>
+      </w:r>
+      <w:r>
+        <w:t xml:space="preserve"> There was no significant difference in baseline data between the two groups (p&gt; 0.05).  There was no significant difference in stool traits between the two groups after the intervention (p&gt; 0.05).  After the intervention, the water intake and dietary fiber intake of the treatment group increased significantly (p &lt;0.05)</w:t>
+      </w:r>
+      <w:r>
+        <w:t xml:space="preserve">, </w:t>
+      </w:r>
+      <w:r>
+        <w:t xml:space="preserve">the water intake of the control group increased (p &lt;0.05), and there was no significant change in dietary fiber intake (p&gt; 0.05).  </w:t>
+      </w:r>
+      <w:r>
+        <w:lastRenderedPageBreak/>
+        <w:t xml:space="preserve">After the intervention, the bowel habits and exercise activity of the treatment group were significantly improved (p &lt;0.05), while the bowel habits and exercise activity of the control group were not significantly changed (p&gt; 0.05).  After the intervention, the PAC-QOL scores of the two groups of patients were improved (p &lt;0.05), but the treatment group was more significant than the control group (p &lt;0.05).  There were no significant changes in CSS scores between the two groups after the intervention (p&gt; 0.05).  After the intervention, the dosage of lactulose in both groups was significantly reduced (p &lt;0.05), but the treatment group was more significantly reduced than the control group (p &lt;0.05).  After the intervention, the dosage of </w:t>
+      </w:r>
+      <w:r>
+        <w:t xml:space="preserve">enema </w:t>
+      </w:r>
+      <w:proofErr w:type="spellStart"/>
+      <w:r>
+        <w:t>Glycerini</w:t>
+      </w:r>
+      <w:proofErr w:type="spellEnd"/>
+      <w:r>
+        <w:t xml:space="preserve"> was significantly less in the treatment group (p &lt;0.05), while the dosage of </w:t>
+      </w:r>
+      <w:r>
+        <w:t xml:space="preserve">enema </w:t>
+      </w:r>
+      <w:proofErr w:type="spellStart"/>
+      <w:r>
+        <w:t>Glycerini</w:t>
+      </w:r>
+      <w:proofErr w:type="spellEnd"/>
+      <w:r>
+        <w:t xml:space="preserve"> in the control group was not significantly changed (p&gt; 0.05).  </w:t>
+      </w:r>
+      <w:r>
+        <w:rPr>
+          <w:b/>
+          <w:bCs/>
+        </w:rPr>
+        <w:t>Conclusion</w:t>
+      </w:r>
+      <w:r>
+        <w:t xml:space="preserve"> Multidisciplinary collaborative lifestyle intervention can help increase the intake of water and dietary fiber in patients </w:t>
+      </w:r>
+      <w:r>
+        <w:t>aged 80 and over</w:t>
+      </w:r>
+      <w:r>
+        <w:t xml:space="preserve"> with constipation and develop good bowel habits and activity habits.  Multidisciplinary collaborative lifestyle interventions cannot improve the </w:t>
+      </w:r>
+      <w:r>
+        <w:rPr>
+          <w:rFonts w:hint="eastAsia"/>
+        </w:rPr>
+        <w:t>stool</w:t>
+      </w:r>
+      <w:r>
+        <w:t xml:space="preserve"> </w:t>
+      </w:r>
+      <w:r>
+        <w:t xml:space="preserve">traits and severity of constipation in </w:t>
+      </w:r>
+      <w:proofErr w:type="gramStart"/>
+      <w:r>
+        <w:t>patients</w:t>
+      </w:r>
+      <w:r>
+        <w:t xml:space="preserve">, </w:t>
+      </w:r>
+      <w:r>
+        <w:t>but</w:t>
+      </w:r>
+      <w:proofErr w:type="gramEnd"/>
+      <w:r>
+        <w:t xml:space="preserve"> can effectively reduce the dose of laxative drugs and improve the quality of life-related to constipation in patients.</w:t>
+      </w:r>
+    </w:p>
+    <w:p>
+      <w:pPr>
+        <w:ind w:firstLineChars="0" w:firstLine="0"/>
+      </w:pPr>
+    </w:p>
+    <w:p>
+      <w:pPr>
+        <w:ind w:firstLineChars="0" w:firstLine="0"/>
+      </w:pPr>
+      <w:r>
+        <w:rPr>
+          <w:b/>
+          <w:bCs/>
+        </w:rPr>
+        <w:t>Keywords:</w:t>
+      </w:r>
+      <w:r>
+        <w:rPr>
+          <w:rFonts w:hint="eastAsia"/>
+        </w:rPr>
+        <w:t xml:space="preserve"> </w:t>
+      </w:r>
+      <w:bookmarkStart w:id="1" w:name="_GoBack"/>
+      <w:bookmarkEnd w:id="1"/>
+      <w:r>
+        <w:t>lifestyle interventions</w:t>
+      </w:r>
+      <w:r>
+        <w:t xml:space="preserve">, </w:t>
+      </w:r>
+      <w:r>
+        <w:t xml:space="preserve">patients </w:t>
+      </w:r>
+      <w:r>
+        <w:t>aged 80 and over,</w:t>
+      </w:r>
+      <w:r>
+        <w:rPr>
+          <w:rFonts w:hint="eastAsia"/>
+          <w:szCs w:val="21"/>
+        </w:rPr>
+        <w:t xml:space="preserve"> </w:t>
+      </w:r>
+      <w:r>
+        <w:t>constipation</w:t>
+      </w:r>
+    </w:p>
+    <w:p>
+      <w:pPr>
+        <w:ind w:firstLineChars="0" w:firstLine="0"/>
+        <w:jc w:val="left"/>
+        <w:rPr>
+          <w:rFonts w:hint="eastAsia"/>
+          <w:szCs w:val="21"/>
+        </w:rPr>
+      </w:pPr>
+    </w:p>
+    <w:p>
+      <w:pPr>
+        <w:ind w:firstLineChars="0" w:firstLine="0"/>
         <w:jc w:val="left"/>
         <w:rPr>
           <w:szCs w:val="21"/>
@@ -1229,7 +1484,7 @@
       </w:r>
       <w:r>
         <w:rPr>
-          <w:rFonts w:ascii="等线" w:eastAsia="等线" w:cs="等线"/>
+          <w:rFonts w:ascii="DengXian" w:eastAsia="DengXian" w:cs="DengXian"/>
           <w:color w:val="080000"/>
           <w:kern w:val="0"/>
           <w:szCs w:val="21"/>
@@ -1283,7 +1538,7 @@
       </w:r>
       <w:r>
         <w:rPr>
-          <w:rFonts w:ascii="等线" w:eastAsia="等线" w:cs="等线"/>
+          <w:rFonts w:ascii="DengXian" w:eastAsia="DengXian" w:cs="DengXian"/>
           <w:color w:val="080000"/>
           <w:kern w:val="0"/>
           <w:szCs w:val="21"/>
@@ -1337,7 +1592,7 @@
       </w:r>
       <w:r>
         <w:rPr>
-          <w:rFonts w:ascii="等线" w:eastAsia="等线" w:cs="等线"/>
+          <w:rFonts w:ascii="DengXian" w:eastAsia="DengXian" w:cs="DengXian"/>
           <w:color w:val="080000"/>
           <w:kern w:val="0"/>
           <w:szCs w:val="21"/>
@@ -1391,7 +1646,7 @@
       </w:r>
       <w:r>
         <w:rPr>
-          <w:rFonts w:ascii="等线" w:eastAsia="等线" w:cs="等线"/>
+          <w:rFonts w:ascii="DengXian" w:eastAsia="DengXian" w:cs="DengXian"/>
           <w:color w:val="080000"/>
           <w:kern w:val="0"/>
           <w:szCs w:val="21"/>
@@ -1467,7 +1722,6 @@
         </w:rPr>
         <w:t>鲜有</w:t>
       </w:r>
-      <w:proofErr w:type="gramStart"/>
       <w:r>
         <w:rPr>
           <w:rFonts w:hint="eastAsia"/>
@@ -1476,7 +1730,6 @@
         </w:rPr>
         <w:t>有</w:t>
       </w:r>
-      <w:proofErr w:type="gramEnd"/>
       <w:r>
         <w:rPr>
           <w:rFonts w:hint="eastAsia"/>
@@ -1944,15 +2197,7 @@
           <w:rFonts w:hint="eastAsia"/>
           <w:szCs w:val="21"/>
         </w:rPr>
-        <w:t>采用方便抽</w:t>
-      </w:r>
-      <w:r>
-        <w:rPr>
-          <w:rFonts w:hint="eastAsia"/>
-          <w:szCs w:val="21"/>
-        </w:rPr>
-        <w:lastRenderedPageBreak/>
-        <w:t>样法</w:t>
+        <w:t>采用方便抽样法</w:t>
       </w:r>
       <w:r>
         <w:rPr>
@@ -2017,7 +2262,16 @@
           <w:bCs/>
           <w:szCs w:val="21"/>
         </w:rPr>
-        <w:t>由多学科团队小组根据分工首先由经过培训的老年专科护士收集患者资料，包括年龄、性别、病程、多</w:t>
+        <w:t>由多学科团队小组根据分工首先由经过培训的老年专科护士收集患者资料，包括年龄、</w:t>
+      </w:r>
+      <w:r>
+        <w:rPr>
+          <w:rFonts w:hint="eastAsia"/>
+          <w:bCs/>
+          <w:szCs w:val="21"/>
+        </w:rPr>
+        <w:lastRenderedPageBreak/>
+        <w:t>性别、病程、多</w:t>
       </w:r>
       <w:r>
         <w:rPr>
@@ -2770,23 +3024,7 @@
           <w:rFonts w:ascii="宋体" w:hAnsi="宋体" w:hint="eastAsia"/>
           <w:szCs w:val="21"/>
         </w:rPr>
-        <w:t>点者，我们定义该老年患者</w:t>
-      </w:r>
-      <w:proofErr w:type="gramStart"/>
-      <w:r>
-        <w:rPr>
-          <w:rFonts w:ascii="宋体" w:hAnsi="宋体" w:hint="eastAsia"/>
-          <w:szCs w:val="21"/>
-        </w:rPr>
-        <w:t>“</w:t>
-      </w:r>
-      <w:proofErr w:type="gramEnd"/>
-      <w:r>
-        <w:rPr>
-          <w:rFonts w:ascii="宋体" w:hAnsi="宋体" w:hint="eastAsia"/>
-          <w:szCs w:val="21"/>
-        </w:rPr>
-        <w:t>具有正确的排便习惯“。另外记录患者每日的排便次数。</w:t>
+        <w:t>点者，我们定义该老年患者“具有正确的排便习惯“。另外记录患者每日的排便次数。</w:t>
       </w:r>
     </w:p>
     <w:p>
@@ -3297,23 +3535,7 @@
           <w:rFonts w:ascii="宋体" w:hAnsi="宋体" w:hint="eastAsia"/>
           <w:szCs w:val="21"/>
         </w:rPr>
-        <w:t>为</w:t>
-      </w:r>
-      <w:proofErr w:type="gramStart"/>
-      <w:r>
-        <w:rPr>
-          <w:rFonts w:ascii="宋体" w:hAnsi="宋体" w:hint="eastAsia"/>
-          <w:szCs w:val="21"/>
-        </w:rPr>
-        <w:t>“</w:t>
-      </w:r>
-      <w:proofErr w:type="gramEnd"/>
-      <w:r>
-        <w:rPr>
-          <w:rFonts w:ascii="宋体" w:hAnsi="宋体" w:hint="eastAsia"/>
-          <w:szCs w:val="21"/>
-        </w:rPr>
-        <w:t>开塞露“。收集患者接受</w:t>
+        <w:t>为“开塞露“。收集患者接受</w:t>
       </w:r>
       <w:r>
         <w:rPr>
@@ -3630,15 +3852,7 @@
           <w:rFonts w:ascii="宋体" w:hAnsi="宋体" w:hint="eastAsia"/>
           <w:szCs w:val="21"/>
         </w:rPr>
-        <w:t>分钟；行走不便者，在照顾者或器械的帮助下行</w:t>
-      </w:r>
-      <w:r>
-        <w:rPr>
-          <w:rFonts w:ascii="宋体" w:hAnsi="宋体" w:hint="eastAsia"/>
-          <w:szCs w:val="21"/>
-        </w:rPr>
-        <w:lastRenderedPageBreak/>
-        <w:t>走</w:t>
+        <w:t>分钟；行走不便者，在照顾者或器械的帮助下行走</w:t>
       </w:r>
       <w:r>
         <w:rPr>
@@ -3782,7 +3996,16 @@
           <w:bCs/>
           <w:szCs w:val="21"/>
         </w:rPr>
-        <w:t>床旁健康教育，包括便秘的危险因素、如何改变自己的生活方式等。并在健康教育结束后发放给患者《老年患者慢性便秘健康宣教》手册。</w:t>
+        <w:t>床旁健康教育，包括便秘的危险因素、如何改变自己的生活方式等。并在健康教育</w:t>
+      </w:r>
+      <w:r>
+        <w:rPr>
+          <w:rFonts w:hint="eastAsia"/>
+          <w:bCs/>
+          <w:szCs w:val="21"/>
+        </w:rPr>
+        <w:lastRenderedPageBreak/>
+        <w:t>结束后发放给患者《老年患者慢性便秘健康宣教》手册。</w:t>
       </w:r>
     </w:p>
     <w:p>
@@ -3993,12 +4216,14 @@
         </w:rPr>
         <w:t>统计语言，并应用</w:t>
       </w:r>
+      <w:proofErr w:type="spellStart"/>
       <w:r>
         <w:rPr>
           <w:szCs w:val="21"/>
         </w:rPr>
         <w:t>dplyr</w:t>
       </w:r>
+      <w:proofErr w:type="spellEnd"/>
       <w:r>
         <w:rPr>
           <w:szCs w:val="21"/>
@@ -4016,7 +4241,15 @@
           <w:rFonts w:hint="eastAsia"/>
           <w:szCs w:val="21"/>
         </w:rPr>
-        <w:t>、g</w:t>
+        <w:t>、</w:t>
+      </w:r>
+      <w:proofErr w:type="spellStart"/>
+      <w:r>
+        <w:rPr>
+          <w:rFonts w:hint="eastAsia"/>
+          <w:szCs w:val="21"/>
+        </w:rPr>
+        <w:t>g</w:t>
       </w:r>
       <w:r>
         <w:rPr>
@@ -4024,6 +4257,7 @@
         </w:rPr>
         <w:t>models</w:t>
       </w:r>
+      <w:proofErr w:type="spellEnd"/>
       <w:r>
         <w:rPr>
           <w:szCs w:val="21"/>
@@ -4146,12 +4380,21 @@
         </w:rPr>
         <w:t>采用</w:t>
       </w:r>
-      <w:r>
-        <w:rPr>
-          <w:rFonts w:hint="eastAsia"/>
-          <w:szCs w:val="21"/>
-        </w:rPr>
-        <w:t>wilcox非参数检验</w:t>
+      <w:proofErr w:type="spellStart"/>
+      <w:r>
+        <w:rPr>
+          <w:rFonts w:hint="eastAsia"/>
+          <w:szCs w:val="21"/>
+        </w:rPr>
+        <w:t>wilcox</w:t>
+      </w:r>
+      <w:proofErr w:type="spellEnd"/>
+      <w:r>
+        <w:rPr>
+          <w:rFonts w:hint="eastAsia"/>
+          <w:szCs w:val="21"/>
+        </w:rPr>
+        <w:t>非参数检验</w:t>
       </w:r>
       <w:r>
         <w:rPr>
@@ -5766,7 +6009,6 @@
               <w:rPr>
                 <w:rFonts w:hint="eastAsia"/>
               </w:rPr>
-              <w:lastRenderedPageBreak/>
               <w:t>自理能力</w:t>
             </w:r>
           </w:p>
@@ -6647,7 +6889,7 @@
               <w:ind w:firstLineChars="0" w:firstLine="0"/>
               <w:jc w:val="center"/>
               <w:rPr>
-                <w:rFonts w:ascii="等线" w:eastAsia="等线" w:hAnsi="等线" w:cs="宋体"/>
+                <w:rFonts w:ascii="DengXian" w:eastAsia="DengXian" w:hAnsi="DengXian" w:cs="宋体"/>
                 <w:color w:val="000000"/>
                 <w:kern w:val="0"/>
                 <w:szCs w:val="21"/>
@@ -6655,7 +6897,7 @@
             </w:pPr>
             <w:r>
               <w:rPr>
-                <w:rFonts w:ascii="等线" w:eastAsia="等线" w:hAnsi="等线" w:cs="宋体" w:hint="eastAsia"/>
+                <w:rFonts w:ascii="DengXian" w:eastAsia="DengXian" w:hAnsi="DengXian" w:cs="宋体" w:hint="eastAsia"/>
                 <w:color w:val="000000"/>
                 <w:kern w:val="0"/>
                 <w:szCs w:val="21"/>
@@ -6664,7 +6906,7 @@
             </w:r>
             <w:r>
               <w:rPr>
-                <w:rFonts w:ascii="等线" w:eastAsia="等线" w:hAnsi="等线" w:cs="宋体" w:hint="eastAsia"/>
+                <w:rFonts w:ascii="DengXian" w:eastAsia="DengXian" w:hAnsi="DengXian" w:cs="宋体" w:hint="eastAsia"/>
                 <w:color w:val="000000"/>
                 <w:kern w:val="0"/>
                 <w:szCs w:val="21"/>
@@ -6691,7 +6933,7 @@
               <w:ind w:firstLineChars="0" w:firstLine="0"/>
               <w:jc w:val="center"/>
               <w:rPr>
-                <w:rFonts w:ascii="等线" w:eastAsia="等线" w:hAnsi="等线" w:cs="宋体"/>
+                <w:rFonts w:ascii="DengXian" w:eastAsia="DengXian" w:hAnsi="DengXian" w:cs="宋体"/>
                 <w:color w:val="000000"/>
                 <w:kern w:val="0"/>
                 <w:szCs w:val="21"/>
@@ -6699,7 +6941,7 @@
             </w:pPr>
             <w:r>
               <w:rPr>
-                <w:rFonts w:ascii="等线" w:eastAsia="等线" w:hAnsi="等线" w:cs="宋体" w:hint="eastAsia"/>
+                <w:rFonts w:ascii="DengXian" w:eastAsia="DengXian" w:hAnsi="DengXian" w:cs="宋体" w:hint="eastAsia"/>
                 <w:color w:val="000000"/>
                 <w:kern w:val="0"/>
                 <w:szCs w:val="21"/>
@@ -6708,7 +6950,7 @@
             </w:r>
             <w:r>
               <w:rPr>
-                <w:rFonts w:ascii="等线" w:eastAsia="等线" w:hAnsi="等线" w:cs="宋体" w:hint="eastAsia"/>
+                <w:rFonts w:ascii="DengXian" w:eastAsia="DengXian" w:hAnsi="DengXian" w:cs="宋体" w:hint="eastAsia"/>
                 <w:color w:val="000000"/>
                 <w:kern w:val="0"/>
                 <w:szCs w:val="21"/>
@@ -6734,7 +6976,7 @@
               <w:ind w:firstLineChars="0" w:firstLine="0"/>
               <w:jc w:val="center"/>
               <w:rPr>
-                <w:rFonts w:ascii="等线" w:eastAsia="等线" w:hAnsi="等线" w:cs="宋体"/>
+                <w:rFonts w:ascii="DengXian" w:eastAsia="DengXian" w:hAnsi="DengXian" w:cs="宋体"/>
                 <w:color w:val="000000"/>
                 <w:kern w:val="0"/>
                 <w:szCs w:val="21"/>
@@ -6742,7 +6984,7 @@
             </w:pPr>
             <w:r>
               <w:rPr>
-                <w:rFonts w:ascii="等线" w:eastAsia="等线" w:hAnsi="等线" w:cs="宋体" w:hint="eastAsia"/>
+                <w:rFonts w:ascii="DengXian" w:eastAsia="DengXian" w:hAnsi="DengXian" w:cs="宋体" w:hint="eastAsia"/>
                 <w:color w:val="000000"/>
                 <w:kern w:val="0"/>
                 <w:szCs w:val="21"/>
@@ -6751,7 +6993,7 @@
             </w:r>
             <w:r>
               <w:rPr>
-                <w:rFonts w:ascii="等线" w:eastAsia="等线" w:hAnsi="等线" w:cs="宋体" w:hint="eastAsia"/>
+                <w:rFonts w:ascii="DengXian" w:eastAsia="DengXian" w:hAnsi="DengXian" w:cs="宋体" w:hint="eastAsia"/>
                 <w:color w:val="000000"/>
                 <w:kern w:val="0"/>
                 <w:szCs w:val="21"/>
@@ -6781,7 +7023,7 @@
               <w:widowControl/>
               <w:ind w:firstLineChars="0" w:firstLine="0"/>
               <w:rPr>
-                <w:rFonts w:ascii="等线" w:eastAsia="等线" w:hAnsi="等线" w:cs="宋体"/>
+                <w:rFonts w:ascii="DengXian" w:eastAsia="DengXian" w:hAnsi="DengXian" w:cs="宋体"/>
                 <w:color w:val="000000"/>
                 <w:kern w:val="0"/>
                 <w:szCs w:val="21"/>
@@ -6806,7 +7048,7 @@
               <w:ind w:firstLineChars="0" w:firstLine="0"/>
               <w:jc w:val="center"/>
               <w:rPr>
-                <w:rFonts w:ascii="等线" w:eastAsia="等线" w:hAnsi="等线" w:cs="宋体"/>
+                <w:rFonts w:ascii="DengXian" w:eastAsia="DengXian" w:hAnsi="DengXian" w:cs="宋体"/>
                 <w:color w:val="000000"/>
                 <w:kern w:val="0"/>
                 <w:szCs w:val="21"/>
@@ -6814,7 +7056,7 @@
             </w:pPr>
             <w:r>
               <w:rPr>
-                <w:rFonts w:ascii="等线" w:eastAsia="等线" w:hAnsi="等线" w:cs="宋体" w:hint="eastAsia"/>
+                <w:rFonts w:ascii="DengXian" w:eastAsia="DengXian" w:hAnsi="DengXian" w:cs="宋体" w:hint="eastAsia"/>
                 <w:color w:val="000000"/>
                 <w:kern w:val="0"/>
                 <w:szCs w:val="21"/>
@@ -6840,7 +7082,7 @@
               <w:ind w:firstLineChars="0" w:firstLine="0"/>
               <w:jc w:val="center"/>
               <w:rPr>
-                <w:rFonts w:ascii="等线" w:eastAsia="等线" w:hAnsi="等线" w:cs="宋体"/>
+                <w:rFonts w:ascii="DengXian" w:eastAsia="DengXian" w:hAnsi="DengXian" w:cs="宋体"/>
                 <w:color w:val="000000"/>
                 <w:kern w:val="0"/>
                 <w:szCs w:val="21"/>
@@ -6848,7 +7090,7 @@
             </w:pPr>
             <w:r>
               <w:rPr>
-                <w:rFonts w:ascii="等线" w:eastAsia="等线" w:hAnsi="等线" w:cs="宋体" w:hint="eastAsia"/>
+                <w:rFonts w:ascii="DengXian" w:eastAsia="DengXian" w:hAnsi="DengXian" w:cs="宋体" w:hint="eastAsia"/>
                 <w:color w:val="000000"/>
                 <w:kern w:val="0"/>
                 <w:szCs w:val="21"/>
@@ -6874,7 +7116,7 @@
               <w:ind w:firstLineChars="0" w:firstLine="0"/>
               <w:jc w:val="center"/>
               <w:rPr>
-                <w:rFonts w:ascii="等线" w:eastAsia="等线" w:hAnsi="等线" w:cs="宋体"/>
+                <w:rFonts w:ascii="DengXian" w:eastAsia="DengXian" w:hAnsi="DengXian" w:cs="宋体"/>
                 <w:color w:val="000000"/>
                 <w:kern w:val="0"/>
                 <w:szCs w:val="21"/>
@@ -6882,7 +7124,7 @@
             </w:pPr>
             <w:r>
               <w:rPr>
-                <w:rFonts w:ascii="等线" w:eastAsia="等线" w:hAnsi="等线" w:cs="宋体" w:hint="eastAsia"/>
+                <w:rFonts w:ascii="DengXian" w:eastAsia="DengXian" w:hAnsi="DengXian" w:cs="宋体" w:hint="eastAsia"/>
                 <w:color w:val="000000"/>
                 <w:kern w:val="0"/>
                 <w:szCs w:val="21"/>
@@ -6908,7 +7150,7 @@
               <w:ind w:firstLineChars="0" w:firstLine="0"/>
               <w:jc w:val="center"/>
               <w:rPr>
-                <w:rFonts w:ascii="等线" w:eastAsia="等线" w:hAnsi="等线" w:cs="宋体"/>
+                <w:rFonts w:ascii="DengXian" w:eastAsia="DengXian" w:hAnsi="DengXian" w:cs="宋体"/>
                 <w:color w:val="000000"/>
                 <w:kern w:val="0"/>
                 <w:szCs w:val="21"/>
@@ -6916,7 +7158,7 @@
             </w:pPr>
             <w:r>
               <w:rPr>
-                <w:rFonts w:ascii="等线" w:eastAsia="等线" w:hAnsi="等线" w:cs="宋体" w:hint="eastAsia"/>
+                <w:rFonts w:ascii="DengXian" w:eastAsia="DengXian" w:hAnsi="DengXian" w:cs="宋体" w:hint="eastAsia"/>
                 <w:color w:val="000000"/>
                 <w:kern w:val="0"/>
                 <w:szCs w:val="21"/>
@@ -6942,7 +7184,7 @@
               <w:ind w:firstLineChars="0" w:firstLine="0"/>
               <w:jc w:val="center"/>
               <w:rPr>
-                <w:rFonts w:ascii="等线" w:eastAsia="等线" w:hAnsi="等线" w:cs="宋体"/>
+                <w:rFonts w:ascii="DengXian" w:eastAsia="DengXian" w:hAnsi="DengXian" w:cs="宋体"/>
                 <w:color w:val="000000"/>
                 <w:kern w:val="0"/>
                 <w:szCs w:val="21"/>
@@ -6950,7 +7192,7 @@
             </w:pPr>
             <w:r>
               <w:rPr>
-                <w:rFonts w:ascii="等线" w:eastAsia="等线" w:hAnsi="等线" w:cs="宋体" w:hint="eastAsia"/>
+                <w:rFonts w:ascii="DengXian" w:eastAsia="DengXian" w:hAnsi="DengXian" w:cs="宋体" w:hint="eastAsia"/>
                 <w:color w:val="000000"/>
                 <w:kern w:val="0"/>
                 <w:szCs w:val="21"/>
@@ -6976,7 +7218,7 @@
               <w:ind w:firstLineChars="0" w:firstLine="0"/>
               <w:jc w:val="center"/>
               <w:rPr>
-                <w:rFonts w:ascii="等线" w:eastAsia="等线" w:hAnsi="等线" w:cs="宋体"/>
+                <w:rFonts w:ascii="DengXian" w:eastAsia="DengXian" w:hAnsi="DengXian" w:cs="宋体"/>
                 <w:color w:val="000000"/>
                 <w:kern w:val="0"/>
                 <w:szCs w:val="21"/>
@@ -6984,7 +7226,7 @@
             </w:pPr>
             <w:r>
               <w:rPr>
-                <w:rFonts w:ascii="等线" w:eastAsia="等线" w:hAnsi="等线" w:cs="宋体" w:hint="eastAsia"/>
+                <w:rFonts w:ascii="DengXian" w:eastAsia="DengXian" w:hAnsi="DengXian" w:cs="宋体" w:hint="eastAsia"/>
                 <w:color w:val="000000"/>
                 <w:kern w:val="0"/>
                 <w:szCs w:val="21"/>
@@ -7010,7 +7252,7 @@
               <w:ind w:firstLineChars="0" w:firstLine="0"/>
               <w:jc w:val="center"/>
               <w:rPr>
-                <w:rFonts w:ascii="等线" w:eastAsia="等线" w:hAnsi="等线" w:cs="宋体"/>
+                <w:rFonts w:ascii="DengXian" w:eastAsia="DengXian" w:hAnsi="DengXian" w:cs="宋体"/>
                 <w:color w:val="000000"/>
                 <w:kern w:val="0"/>
                 <w:szCs w:val="21"/>
@@ -7039,7 +7281,7 @@
               <w:ind w:firstLineChars="0" w:firstLine="0"/>
               <w:jc w:val="center"/>
               <w:rPr>
-                <w:rFonts w:ascii="等线" w:eastAsia="等线" w:hAnsi="等线" w:cs="宋体"/>
+                <w:rFonts w:ascii="DengXian" w:eastAsia="DengXian" w:hAnsi="DengXian" w:cs="宋体"/>
                 <w:color w:val="000000"/>
                 <w:kern w:val="0"/>
                 <w:szCs w:val="21"/>
@@ -7047,7 +7289,7 @@
             </w:pPr>
             <w:r>
               <w:rPr>
-                <w:rFonts w:ascii="等线" w:eastAsia="等线" w:hAnsi="等线" w:cs="宋体" w:hint="eastAsia"/>
+                <w:rFonts w:ascii="DengXian" w:eastAsia="DengXian" w:hAnsi="DengXian" w:cs="宋体" w:hint="eastAsia"/>
                 <w:color w:val="000000"/>
                 <w:kern w:val="0"/>
                 <w:szCs w:val="21"/>
@@ -7072,7 +7314,7 @@
               <w:ind w:firstLineChars="0" w:firstLine="0"/>
               <w:jc w:val="center"/>
               <w:rPr>
-                <w:rFonts w:ascii="等线" w:eastAsia="等线" w:hAnsi="等线" w:cs="宋体"/>
+                <w:rFonts w:ascii="DengXian" w:eastAsia="DengXian" w:hAnsi="DengXian" w:cs="宋体"/>
                 <w:color w:val="000000"/>
                 <w:kern w:val="0"/>
                 <w:szCs w:val="21"/>
@@ -7080,7 +7322,7 @@
             </w:pPr>
             <w:r>
               <w:rPr>
-                <w:rFonts w:ascii="等线" w:eastAsia="等线" w:hAnsi="等线" w:cs="宋体" w:hint="eastAsia"/>
+                <w:rFonts w:ascii="DengXian" w:eastAsia="DengXian" w:hAnsi="DengXian" w:cs="宋体" w:hint="eastAsia"/>
                 <w:color w:val="000000"/>
                 <w:kern w:val="0"/>
                 <w:szCs w:val="21"/>
@@ -7105,7 +7347,7 @@
               <w:ind w:firstLineChars="0" w:firstLine="0"/>
               <w:jc w:val="center"/>
               <w:rPr>
-                <w:rFonts w:ascii="等线" w:eastAsia="等线" w:hAnsi="等线" w:cs="宋体"/>
+                <w:rFonts w:ascii="DengXian" w:eastAsia="DengXian" w:hAnsi="DengXian" w:cs="宋体"/>
                 <w:color w:val="000000"/>
                 <w:kern w:val="0"/>
                 <w:szCs w:val="21"/>
@@ -7113,7 +7355,7 @@
             </w:pPr>
             <w:r>
               <w:rPr>
-                <w:rFonts w:ascii="等线" w:eastAsia="等线" w:hAnsi="等线" w:cs="宋体" w:hint="eastAsia"/>
+                <w:rFonts w:ascii="DengXian" w:eastAsia="DengXian" w:hAnsi="DengXian" w:cs="宋体" w:hint="eastAsia"/>
                 <w:color w:val="000000"/>
                 <w:kern w:val="0"/>
                 <w:szCs w:val="21"/>
@@ -7138,7 +7380,7 @@
               <w:ind w:firstLineChars="0" w:firstLine="0"/>
               <w:jc w:val="center"/>
               <w:rPr>
-                <w:rFonts w:ascii="等线" w:eastAsia="等线" w:hAnsi="等线" w:cs="宋体"/>
+                <w:rFonts w:ascii="DengXian" w:eastAsia="DengXian" w:hAnsi="DengXian" w:cs="宋体"/>
                 <w:color w:val="000000"/>
                 <w:kern w:val="0"/>
                 <w:szCs w:val="21"/>
@@ -7146,7 +7388,7 @@
             </w:pPr>
             <w:r>
               <w:rPr>
-                <w:rFonts w:ascii="等线" w:eastAsia="等线" w:hAnsi="等线" w:cs="宋体" w:hint="eastAsia"/>
+                <w:rFonts w:ascii="DengXian" w:eastAsia="DengXian" w:hAnsi="DengXian" w:cs="宋体" w:hint="eastAsia"/>
                 <w:color w:val="000000"/>
                 <w:kern w:val="0"/>
                 <w:szCs w:val="21"/>
@@ -7171,7 +7413,7 @@
               <w:ind w:firstLineChars="0" w:firstLine="0"/>
               <w:jc w:val="center"/>
               <w:rPr>
-                <w:rFonts w:ascii="等线" w:eastAsia="等线" w:hAnsi="等线" w:cs="宋体"/>
+                <w:rFonts w:ascii="DengXian" w:eastAsia="DengXian" w:hAnsi="DengXian" w:cs="宋体"/>
                 <w:color w:val="000000"/>
                 <w:kern w:val="0"/>
                 <w:szCs w:val="21"/>
@@ -7179,7 +7421,7 @@
             </w:pPr>
             <w:r>
               <w:rPr>
-                <w:rFonts w:ascii="等线" w:eastAsia="等线" w:hAnsi="等线" w:cs="宋体" w:hint="eastAsia"/>
+                <w:rFonts w:ascii="DengXian" w:eastAsia="DengXian" w:hAnsi="DengXian" w:cs="宋体" w:hint="eastAsia"/>
                 <w:color w:val="000000"/>
                 <w:kern w:val="0"/>
                 <w:szCs w:val="21"/>
@@ -7204,7 +7446,7 @@
               <w:ind w:firstLineChars="0" w:firstLine="0"/>
               <w:jc w:val="center"/>
               <w:rPr>
-                <w:rFonts w:ascii="等线" w:eastAsia="等线" w:hAnsi="等线" w:cs="宋体"/>
+                <w:rFonts w:ascii="DengXian" w:eastAsia="DengXian" w:hAnsi="DengXian" w:cs="宋体"/>
                 <w:color w:val="000000"/>
                 <w:kern w:val="0"/>
                 <w:szCs w:val="21"/>
@@ -7212,7 +7454,7 @@
             </w:pPr>
             <w:r>
               <w:rPr>
-                <w:rFonts w:ascii="等线" w:eastAsia="等线" w:hAnsi="等线" w:cs="宋体" w:hint="eastAsia"/>
+                <w:rFonts w:ascii="DengXian" w:eastAsia="DengXian" w:hAnsi="DengXian" w:cs="宋体" w:hint="eastAsia"/>
                 <w:color w:val="000000"/>
                 <w:kern w:val="0"/>
                 <w:szCs w:val="21"/>
@@ -7237,7 +7479,7 @@
               <w:ind w:firstLineChars="0" w:firstLine="0"/>
               <w:jc w:val="center"/>
               <w:rPr>
-                <w:rFonts w:ascii="等线" w:eastAsia="等线" w:hAnsi="等线" w:cs="宋体"/>
+                <w:rFonts w:ascii="DengXian" w:eastAsia="DengXian" w:hAnsi="DengXian" w:cs="宋体"/>
                 <w:color w:val="000000"/>
                 <w:kern w:val="0"/>
                 <w:szCs w:val="21"/>
@@ -7245,7 +7487,7 @@
             </w:pPr>
             <w:r>
               <w:rPr>
-                <w:rFonts w:ascii="等线" w:eastAsia="等线" w:hAnsi="等线" w:cs="宋体" w:hint="eastAsia"/>
+                <w:rFonts w:ascii="DengXian" w:eastAsia="DengXian" w:hAnsi="DengXian" w:cs="宋体" w:hint="eastAsia"/>
                 <w:color w:val="000000"/>
                 <w:kern w:val="0"/>
                 <w:szCs w:val="21"/>
@@ -7270,7 +7512,7 @@
               <w:ind w:firstLineChars="0" w:firstLine="0"/>
               <w:jc w:val="center"/>
               <w:rPr>
-                <w:rFonts w:ascii="等线" w:eastAsia="等线" w:hAnsi="等线" w:cs="宋体"/>
+                <w:rFonts w:ascii="DengXian" w:eastAsia="DengXian" w:hAnsi="DengXian" w:cs="宋体"/>
                 <w:color w:val="000000"/>
                 <w:kern w:val="0"/>
                 <w:szCs w:val="21"/>
@@ -7278,7 +7520,7 @@
             </w:pPr>
             <w:r>
               <w:rPr>
-                <w:rFonts w:ascii="等线" w:eastAsia="等线" w:hAnsi="等线" w:cs="宋体" w:hint="eastAsia"/>
+                <w:rFonts w:ascii="DengXian" w:eastAsia="DengXian" w:hAnsi="DengXian" w:cs="宋体" w:hint="eastAsia"/>
                 <w:color w:val="000000"/>
                 <w:kern w:val="0"/>
                 <w:szCs w:val="21"/>
@@ -7308,7 +7550,7 @@
               <w:ind w:firstLineChars="0" w:firstLine="0"/>
               <w:jc w:val="center"/>
               <w:rPr>
-                <w:rFonts w:ascii="等线" w:eastAsia="等线" w:hAnsi="等线" w:cs="宋体"/>
+                <w:rFonts w:ascii="DengXian" w:eastAsia="DengXian" w:hAnsi="DengXian" w:cs="宋体"/>
                 <w:color w:val="000000"/>
                 <w:kern w:val="0"/>
                 <w:szCs w:val="21"/>
@@ -7316,7 +7558,7 @@
             </w:pPr>
             <w:r>
               <w:rPr>
-                <w:rFonts w:ascii="等线" w:eastAsia="等线" w:hAnsi="等线" w:cs="宋体" w:hint="eastAsia"/>
+                <w:rFonts w:ascii="DengXian" w:eastAsia="DengXian" w:hAnsi="DengXian" w:cs="宋体" w:hint="eastAsia"/>
                 <w:color w:val="000000"/>
                 <w:kern w:val="0"/>
                 <w:szCs w:val="21"/>
@@ -7341,7 +7583,7 @@
               <w:ind w:firstLineChars="0" w:firstLine="0"/>
               <w:jc w:val="center"/>
               <w:rPr>
-                <w:rFonts w:ascii="等线" w:eastAsia="等线" w:hAnsi="等线" w:cs="宋体"/>
+                <w:rFonts w:ascii="DengXian" w:eastAsia="DengXian" w:hAnsi="DengXian" w:cs="宋体"/>
                 <w:color w:val="000000"/>
                 <w:kern w:val="0"/>
                 <w:szCs w:val="21"/>
@@ -7349,7 +7591,7 @@
             </w:pPr>
             <w:r>
               <w:rPr>
-                <w:rFonts w:ascii="等线" w:eastAsia="等线" w:hAnsi="等线" w:cs="宋体" w:hint="eastAsia"/>
+                <w:rFonts w:ascii="DengXian" w:eastAsia="DengXian" w:hAnsi="DengXian" w:cs="宋体" w:hint="eastAsia"/>
                 <w:color w:val="000000"/>
                 <w:kern w:val="0"/>
                 <w:szCs w:val="21"/>
@@ -7374,7 +7616,7 @@
               <w:ind w:firstLineChars="0" w:firstLine="0"/>
               <w:jc w:val="center"/>
               <w:rPr>
-                <w:rFonts w:ascii="等线" w:eastAsia="等线" w:hAnsi="等线" w:cs="宋体"/>
+                <w:rFonts w:ascii="DengXian" w:eastAsia="DengXian" w:hAnsi="DengXian" w:cs="宋体"/>
                 <w:color w:val="000000"/>
                 <w:kern w:val="0"/>
                 <w:szCs w:val="21"/>
@@ -7382,7 +7624,7 @@
             </w:pPr>
             <w:r>
               <w:rPr>
-                <w:rFonts w:ascii="等线" w:eastAsia="等线" w:hAnsi="等线" w:cs="宋体" w:hint="eastAsia"/>
+                <w:rFonts w:ascii="DengXian" w:eastAsia="DengXian" w:hAnsi="DengXian" w:cs="宋体" w:hint="eastAsia"/>
                 <w:color w:val="000000"/>
                 <w:kern w:val="0"/>
                 <w:szCs w:val="21"/>
@@ -7407,7 +7649,7 @@
               <w:ind w:firstLineChars="0" w:firstLine="0"/>
               <w:jc w:val="center"/>
               <w:rPr>
-                <w:rFonts w:ascii="等线" w:eastAsia="等线" w:hAnsi="等线" w:cs="宋体"/>
+                <w:rFonts w:ascii="DengXian" w:eastAsia="DengXian" w:hAnsi="DengXian" w:cs="宋体"/>
                 <w:color w:val="000000"/>
                 <w:kern w:val="0"/>
                 <w:szCs w:val="21"/>
@@ -7415,7 +7657,7 @@
             </w:pPr>
             <w:r>
               <w:rPr>
-                <w:rFonts w:ascii="等线" w:eastAsia="等线" w:hAnsi="等线" w:cs="宋体" w:hint="eastAsia"/>
+                <w:rFonts w:ascii="DengXian" w:eastAsia="DengXian" w:hAnsi="DengXian" w:cs="宋体" w:hint="eastAsia"/>
                 <w:color w:val="000000"/>
                 <w:kern w:val="0"/>
                 <w:szCs w:val="21"/>
@@ -7440,7 +7682,7 @@
               <w:ind w:firstLineChars="0" w:firstLine="0"/>
               <w:jc w:val="center"/>
               <w:rPr>
-                <w:rFonts w:ascii="等线" w:eastAsia="等线" w:hAnsi="等线" w:cs="宋体"/>
+                <w:rFonts w:ascii="DengXian" w:eastAsia="DengXian" w:hAnsi="DengXian" w:cs="宋体"/>
                 <w:color w:val="000000"/>
                 <w:kern w:val="0"/>
                 <w:szCs w:val="21"/>
@@ -7448,7 +7690,7 @@
             </w:pPr>
             <w:r>
               <w:rPr>
-                <w:rFonts w:ascii="等线" w:eastAsia="等线" w:hAnsi="等线" w:cs="宋体" w:hint="eastAsia"/>
+                <w:rFonts w:ascii="DengXian" w:eastAsia="DengXian" w:hAnsi="DengXian" w:cs="宋体" w:hint="eastAsia"/>
                 <w:color w:val="000000"/>
                 <w:kern w:val="0"/>
                 <w:szCs w:val="21"/>
@@ -7473,7 +7715,7 @@
               <w:ind w:firstLineChars="0" w:firstLine="0"/>
               <w:jc w:val="center"/>
               <w:rPr>
-                <w:rFonts w:ascii="等线" w:eastAsia="等线" w:hAnsi="等线" w:cs="宋体"/>
+                <w:rFonts w:ascii="DengXian" w:eastAsia="DengXian" w:hAnsi="DengXian" w:cs="宋体"/>
                 <w:color w:val="000000"/>
                 <w:kern w:val="0"/>
                 <w:szCs w:val="21"/>
@@ -7481,7 +7723,7 @@
             </w:pPr>
             <w:r>
               <w:rPr>
-                <w:rFonts w:ascii="等线" w:eastAsia="等线" w:hAnsi="等线" w:cs="宋体" w:hint="eastAsia"/>
+                <w:rFonts w:ascii="DengXian" w:eastAsia="DengXian" w:hAnsi="DengXian" w:cs="宋体" w:hint="eastAsia"/>
                 <w:color w:val="000000"/>
                 <w:kern w:val="0"/>
                 <w:szCs w:val="21"/>
@@ -7506,7 +7748,7 @@
               <w:ind w:firstLineChars="0" w:firstLine="0"/>
               <w:jc w:val="center"/>
               <w:rPr>
-                <w:rFonts w:ascii="等线" w:eastAsia="等线" w:hAnsi="等线" w:cs="宋体"/>
+                <w:rFonts w:ascii="DengXian" w:eastAsia="DengXian" w:hAnsi="DengXian" w:cs="宋体"/>
                 <w:color w:val="000000"/>
                 <w:kern w:val="0"/>
                 <w:szCs w:val="21"/>
@@ -7514,7 +7756,7 @@
             </w:pPr>
             <w:r>
               <w:rPr>
-                <w:rFonts w:ascii="等线" w:eastAsia="等线" w:hAnsi="等线" w:cs="宋体" w:hint="eastAsia"/>
+                <w:rFonts w:ascii="DengXian" w:eastAsia="DengXian" w:hAnsi="DengXian" w:cs="宋体" w:hint="eastAsia"/>
                 <w:color w:val="000000"/>
                 <w:kern w:val="0"/>
                 <w:szCs w:val="21"/>
@@ -7539,7 +7781,7 @@
               <w:ind w:firstLineChars="0" w:firstLine="0"/>
               <w:jc w:val="center"/>
               <w:rPr>
-                <w:rFonts w:ascii="等线" w:eastAsia="等线" w:hAnsi="等线" w:cs="宋体"/>
+                <w:rFonts w:ascii="DengXian" w:eastAsia="DengXian" w:hAnsi="DengXian" w:cs="宋体"/>
                 <w:color w:val="000000"/>
                 <w:kern w:val="0"/>
                 <w:szCs w:val="21"/>
@@ -7547,7 +7789,7 @@
             </w:pPr>
             <w:r>
               <w:rPr>
-                <w:rFonts w:ascii="等线" w:eastAsia="等线" w:hAnsi="等线" w:cs="宋体" w:hint="eastAsia"/>
+                <w:rFonts w:ascii="DengXian" w:eastAsia="DengXian" w:hAnsi="DengXian" w:cs="宋体" w:hint="eastAsia"/>
                 <w:color w:val="000000"/>
                 <w:kern w:val="0"/>
                 <w:szCs w:val="21"/>
@@ -8875,7 +9117,7 @@
               <w:ind w:firstLineChars="0" w:firstLine="0"/>
               <w:jc w:val="center"/>
               <w:rPr>
-                <w:rFonts w:ascii="等线" w:eastAsia="等线" w:hAnsi="等线" w:cs="宋体"/>
+                <w:rFonts w:ascii="DengXian" w:eastAsia="DengXian" w:hAnsi="DengXian" w:cs="宋体"/>
                 <w:color w:val="000000"/>
                 <w:kern w:val="0"/>
                 <w:szCs w:val="21"/>
@@ -8883,7 +9125,7 @@
             </w:pPr>
             <w:r>
               <w:rPr>
-                <w:rFonts w:ascii="等线" w:eastAsia="等线" w:hAnsi="等线" w:cs="宋体" w:hint="eastAsia"/>
+                <w:rFonts w:ascii="DengXian" w:eastAsia="DengXian" w:hAnsi="DengXian" w:cs="宋体" w:hint="eastAsia"/>
                 <w:color w:val="000000"/>
                 <w:kern w:val="0"/>
                 <w:szCs w:val="21"/>
@@ -8892,7 +9134,7 @@
             </w:r>
             <w:r>
               <w:rPr>
-                <w:rFonts w:ascii="等线" w:eastAsia="等线" w:hAnsi="等线" w:cs="宋体" w:hint="eastAsia"/>
+                <w:rFonts w:ascii="DengXian" w:eastAsia="DengXian" w:hAnsi="DengXian" w:cs="宋体" w:hint="eastAsia"/>
                 <w:color w:val="000000"/>
                 <w:kern w:val="0"/>
                 <w:szCs w:val="21"/>
@@ -8901,7 +9143,7 @@
             </w:r>
             <w:r>
               <w:rPr>
-                <w:rFonts w:ascii="等线" w:eastAsia="等线" w:hAnsi="等线" w:cs="宋体" w:hint="eastAsia"/>
+                <w:rFonts w:ascii="DengXian" w:eastAsia="DengXian" w:hAnsi="DengXian" w:cs="宋体" w:hint="eastAsia"/>
                 <w:color w:val="000000"/>
                 <w:kern w:val="0"/>
                 <w:szCs w:val="21"/>
@@ -8928,7 +9170,7 @@
               <w:ind w:firstLineChars="0" w:firstLine="0"/>
               <w:jc w:val="center"/>
               <w:rPr>
-                <w:rFonts w:ascii="等线" w:eastAsia="等线" w:hAnsi="等线" w:cs="宋体"/>
+                <w:rFonts w:ascii="DengXian" w:eastAsia="DengXian" w:hAnsi="DengXian" w:cs="宋体"/>
                 <w:color w:val="000000"/>
                 <w:kern w:val="0"/>
                 <w:szCs w:val="21"/>
@@ -8936,7 +9178,7 @@
             </w:pPr>
             <w:r>
               <w:rPr>
-                <w:rFonts w:ascii="等线" w:eastAsia="等线" w:hAnsi="等线" w:cs="宋体" w:hint="eastAsia"/>
+                <w:rFonts w:ascii="DengXian" w:eastAsia="DengXian" w:hAnsi="DengXian" w:cs="宋体" w:hint="eastAsia"/>
                 <w:color w:val="000000"/>
                 <w:kern w:val="0"/>
                 <w:szCs w:val="21"/>
@@ -8945,7 +9187,7 @@
             </w:r>
             <w:r>
               <w:rPr>
-                <w:rFonts w:ascii="等线" w:eastAsia="等线" w:hAnsi="等线" w:cs="宋体" w:hint="eastAsia"/>
+                <w:rFonts w:ascii="DengXian" w:eastAsia="DengXian" w:hAnsi="DengXian" w:cs="宋体" w:hint="eastAsia"/>
                 <w:color w:val="000000"/>
                 <w:kern w:val="0"/>
                 <w:szCs w:val="21"/>
@@ -8954,7 +9196,7 @@
             </w:r>
             <w:r>
               <w:rPr>
-                <w:rFonts w:ascii="等线" w:eastAsia="等线" w:hAnsi="等线" w:cs="宋体" w:hint="eastAsia"/>
+                <w:rFonts w:ascii="DengXian" w:eastAsia="DengXian" w:hAnsi="DengXian" w:cs="宋体" w:hint="eastAsia"/>
                 <w:color w:val="000000"/>
                 <w:kern w:val="0"/>
                 <w:szCs w:val="21"/>
@@ -8980,7 +9222,7 @@
               <w:ind w:firstLineChars="0" w:firstLine="0"/>
               <w:jc w:val="center"/>
               <w:rPr>
-                <w:rFonts w:ascii="等线" w:eastAsia="等线" w:hAnsi="等线" w:cs="宋体"/>
+                <w:rFonts w:ascii="DengXian" w:eastAsia="DengXian" w:hAnsi="DengXian" w:cs="宋体"/>
                 <w:color w:val="000000"/>
                 <w:kern w:val="0"/>
                 <w:szCs w:val="21"/>
@@ -8988,7 +9230,7 @@
             </w:pPr>
             <w:r>
               <w:rPr>
-                <w:rFonts w:ascii="等线" w:eastAsia="等线" w:hAnsi="等线" w:cs="宋体" w:hint="eastAsia"/>
+                <w:rFonts w:ascii="DengXian" w:eastAsia="DengXian" w:hAnsi="DengXian" w:cs="宋体" w:hint="eastAsia"/>
                 <w:color w:val="000000"/>
                 <w:kern w:val="0"/>
                 <w:szCs w:val="21"/>
@@ -8997,7 +9239,7 @@
             </w:r>
             <w:r>
               <w:rPr>
-                <w:rFonts w:ascii="等线" w:eastAsia="等线" w:hAnsi="等线" w:cs="宋体" w:hint="eastAsia"/>
+                <w:rFonts w:ascii="DengXian" w:eastAsia="DengXian" w:hAnsi="DengXian" w:cs="宋体" w:hint="eastAsia"/>
                 <w:color w:val="000000"/>
                 <w:kern w:val="0"/>
                 <w:szCs w:val="21"/>
@@ -9027,7 +9269,7 @@
               <w:widowControl/>
               <w:ind w:firstLineChars="0" w:firstLine="0"/>
               <w:rPr>
-                <w:rFonts w:ascii="等线" w:eastAsia="等线" w:hAnsi="等线" w:cs="宋体"/>
+                <w:rFonts w:ascii="DengXian" w:eastAsia="DengXian" w:hAnsi="DengXian" w:cs="宋体"/>
                 <w:color w:val="000000"/>
                 <w:kern w:val="0"/>
                 <w:szCs w:val="21"/>
@@ -9051,7 +9293,7 @@
               <w:ind w:firstLineChars="0" w:firstLine="0"/>
               <w:jc w:val="center"/>
               <w:rPr>
-                <w:rFonts w:ascii="等线" w:eastAsia="等线" w:hAnsi="等线" w:cs="宋体"/>
+                <w:rFonts w:ascii="DengXian" w:eastAsia="DengXian" w:hAnsi="DengXian" w:cs="宋体"/>
                 <w:color w:val="000000"/>
                 <w:kern w:val="0"/>
                 <w:szCs w:val="21"/>
@@ -9059,7 +9301,7 @@
             </w:pPr>
             <w:r>
               <w:rPr>
-                <w:rFonts w:ascii="等线" w:eastAsia="等线" w:hAnsi="等线" w:cs="宋体" w:hint="eastAsia"/>
+                <w:rFonts w:ascii="DengXian" w:eastAsia="DengXian" w:hAnsi="DengXian" w:cs="宋体" w:hint="eastAsia"/>
                 <w:color w:val="000000"/>
                 <w:kern w:val="0"/>
                 <w:szCs w:val="21"/>
@@ -9084,7 +9326,7 @@
               <w:ind w:firstLineChars="0" w:firstLine="0"/>
               <w:jc w:val="center"/>
               <w:rPr>
-                <w:rFonts w:ascii="等线" w:eastAsia="等线" w:hAnsi="等线" w:cs="宋体"/>
+                <w:rFonts w:ascii="DengXian" w:eastAsia="DengXian" w:hAnsi="DengXian" w:cs="宋体"/>
                 <w:color w:val="000000"/>
                 <w:kern w:val="0"/>
                 <w:szCs w:val="21"/>
@@ -9092,7 +9334,7 @@
             </w:pPr>
             <w:r>
               <w:rPr>
-                <w:rFonts w:ascii="等线" w:eastAsia="等线" w:hAnsi="等线" w:cs="宋体" w:hint="eastAsia"/>
+                <w:rFonts w:ascii="DengXian" w:eastAsia="DengXian" w:hAnsi="DengXian" w:cs="宋体" w:hint="eastAsia"/>
                 <w:color w:val="000000"/>
                 <w:kern w:val="0"/>
                 <w:szCs w:val="21"/>
@@ -9117,7 +9359,7 @@
               <w:ind w:firstLineChars="0" w:firstLine="0"/>
               <w:jc w:val="center"/>
               <w:rPr>
-                <w:rFonts w:ascii="等线" w:eastAsia="等线" w:hAnsi="等线" w:cs="宋体"/>
+                <w:rFonts w:ascii="DengXian" w:eastAsia="DengXian" w:hAnsi="DengXian" w:cs="宋体"/>
                 <w:color w:val="000000"/>
                 <w:kern w:val="0"/>
                 <w:szCs w:val="21"/>
@@ -9125,7 +9367,7 @@
             </w:pPr>
             <w:r>
               <w:rPr>
-                <w:rFonts w:ascii="等线" w:eastAsia="等线" w:hAnsi="等线" w:cs="宋体" w:hint="eastAsia"/>
+                <w:rFonts w:ascii="DengXian" w:eastAsia="DengXian" w:hAnsi="DengXian" w:cs="宋体" w:hint="eastAsia"/>
                 <w:color w:val="000000"/>
                 <w:kern w:val="0"/>
                 <w:szCs w:val="21"/>
@@ -9150,7 +9392,7 @@
               <w:ind w:firstLineChars="0" w:firstLine="0"/>
               <w:jc w:val="center"/>
               <w:rPr>
-                <w:rFonts w:ascii="等线" w:eastAsia="等线" w:hAnsi="等线" w:cs="宋体"/>
+                <w:rFonts w:ascii="DengXian" w:eastAsia="DengXian" w:hAnsi="DengXian" w:cs="宋体"/>
                 <w:color w:val="000000"/>
                 <w:kern w:val="0"/>
                 <w:szCs w:val="21"/>
@@ -9158,7 +9400,7 @@
             </w:pPr>
             <w:r>
               <w:rPr>
-                <w:rFonts w:ascii="等线" w:eastAsia="等线" w:hAnsi="等线" w:cs="宋体" w:hint="eastAsia"/>
+                <w:rFonts w:ascii="DengXian" w:eastAsia="DengXian" w:hAnsi="DengXian" w:cs="宋体" w:hint="eastAsia"/>
                 <w:color w:val="000000"/>
                 <w:kern w:val="0"/>
                 <w:szCs w:val="21"/>
@@ -9184,7 +9426,7 @@
               <w:ind w:firstLineChars="0" w:firstLine="0"/>
               <w:jc w:val="center"/>
               <w:rPr>
-                <w:rFonts w:ascii="等线" w:eastAsia="等线" w:hAnsi="等线" w:cs="宋体"/>
+                <w:rFonts w:ascii="DengXian" w:eastAsia="DengXian" w:hAnsi="DengXian" w:cs="宋体"/>
                 <w:color w:val="000000"/>
                 <w:kern w:val="0"/>
                 <w:szCs w:val="21"/>
@@ -9213,7 +9455,7 @@
               <w:ind w:firstLineChars="0" w:firstLine="0"/>
               <w:jc w:val="center"/>
               <w:rPr>
-                <w:rFonts w:ascii="等线" w:eastAsia="等线" w:hAnsi="等线" w:cs="宋体"/>
+                <w:rFonts w:ascii="DengXian" w:eastAsia="DengXian" w:hAnsi="DengXian" w:cs="宋体"/>
                 <w:color w:val="000000"/>
                 <w:kern w:val="0"/>
                 <w:szCs w:val="21"/>
@@ -9221,7 +9463,7 @@
             </w:pPr>
             <w:r>
               <w:rPr>
-                <w:rFonts w:ascii="等线" w:eastAsia="等线" w:hAnsi="等线" w:cs="宋体" w:hint="eastAsia"/>
+                <w:rFonts w:ascii="DengXian" w:eastAsia="DengXian" w:hAnsi="DengXian" w:cs="宋体" w:hint="eastAsia"/>
                 <w:color w:val="000000"/>
                 <w:kern w:val="0"/>
                 <w:szCs w:val="21"/>
@@ -9245,7 +9487,7 @@
               <w:ind w:firstLineChars="0" w:firstLine="0"/>
               <w:jc w:val="center"/>
               <w:rPr>
-                <w:rFonts w:ascii="等线" w:eastAsia="等线" w:hAnsi="等线" w:cs="宋体"/>
+                <w:rFonts w:ascii="DengXian" w:eastAsia="DengXian" w:hAnsi="DengXian" w:cs="宋体"/>
                 <w:color w:val="000000"/>
                 <w:kern w:val="0"/>
                 <w:szCs w:val="21"/>
@@ -9253,7 +9495,7 @@
             </w:pPr>
             <w:r>
               <w:rPr>
-                <w:rFonts w:ascii="等线" w:eastAsia="等线" w:hAnsi="等线" w:cs="宋体" w:hint="eastAsia"/>
+                <w:rFonts w:ascii="DengXian" w:eastAsia="DengXian" w:hAnsi="DengXian" w:cs="宋体" w:hint="eastAsia"/>
                 <w:color w:val="000000"/>
                 <w:kern w:val="0"/>
                 <w:szCs w:val="21"/>
@@ -9262,7 +9504,7 @@
             </w:r>
             <w:r>
               <w:rPr>
-                <w:rFonts w:ascii="等线" w:eastAsia="等线" w:hAnsi="等线" w:cs="宋体"/>
+                <w:rFonts w:ascii="DengXian" w:eastAsia="DengXian" w:hAnsi="DengXian" w:cs="宋体"/>
                 <w:color w:val="000000"/>
                 <w:kern w:val="0"/>
                 <w:szCs w:val="21"/>
@@ -9286,7 +9528,7 @@
               <w:ind w:firstLineChars="0" w:firstLine="0"/>
               <w:jc w:val="center"/>
               <w:rPr>
-                <w:rFonts w:ascii="等线" w:eastAsia="等线" w:hAnsi="等线" w:cs="宋体"/>
+                <w:rFonts w:ascii="DengXian" w:eastAsia="DengXian" w:hAnsi="DengXian" w:cs="宋体"/>
                 <w:color w:val="000000"/>
                 <w:kern w:val="0"/>
                 <w:szCs w:val="21"/>
@@ -9294,7 +9536,7 @@
             </w:pPr>
             <w:r>
               <w:rPr>
-                <w:rFonts w:ascii="等线" w:eastAsia="等线" w:hAnsi="等线" w:cs="宋体" w:hint="eastAsia"/>
+                <w:rFonts w:ascii="DengXian" w:eastAsia="DengXian" w:hAnsi="DengXian" w:cs="宋体" w:hint="eastAsia"/>
                 <w:color w:val="000000"/>
                 <w:kern w:val="0"/>
                 <w:szCs w:val="21"/>
@@ -9303,7 +9545,7 @@
             </w:r>
             <w:r>
               <w:rPr>
-                <w:rFonts w:ascii="等线" w:eastAsia="等线" w:hAnsi="等线" w:cs="宋体"/>
+                <w:rFonts w:ascii="DengXian" w:eastAsia="DengXian" w:hAnsi="DengXian" w:cs="宋体"/>
                 <w:color w:val="000000"/>
                 <w:kern w:val="0"/>
                 <w:szCs w:val="21"/>
@@ -9327,7 +9569,7 @@
               <w:ind w:firstLineChars="0" w:firstLine="0"/>
               <w:jc w:val="center"/>
               <w:rPr>
-                <w:rFonts w:ascii="等线" w:eastAsia="等线" w:hAnsi="等线" w:cs="宋体"/>
+                <w:rFonts w:ascii="DengXian" w:eastAsia="DengXian" w:hAnsi="DengXian" w:cs="宋体"/>
                 <w:color w:val="000000"/>
                 <w:kern w:val="0"/>
                 <w:szCs w:val="21"/>
@@ -9335,7 +9577,7 @@
             </w:pPr>
             <w:r>
               <w:rPr>
-                <w:rFonts w:ascii="等线" w:eastAsia="等线" w:hAnsi="等线" w:cs="宋体"/>
+                <w:rFonts w:ascii="DengXian" w:eastAsia="DengXian" w:hAnsi="DengXian" w:cs="宋体"/>
                 <w:color w:val="000000"/>
                 <w:kern w:val="0"/>
                 <w:szCs w:val="21"/>
@@ -9359,7 +9601,7 @@
               <w:ind w:firstLineChars="0" w:firstLine="0"/>
               <w:jc w:val="center"/>
               <w:rPr>
-                <w:rFonts w:ascii="等线" w:eastAsia="等线" w:hAnsi="等线" w:cs="宋体"/>
+                <w:rFonts w:ascii="DengXian" w:eastAsia="DengXian" w:hAnsi="DengXian" w:cs="宋体"/>
                 <w:color w:val="000000"/>
                 <w:kern w:val="0"/>
                 <w:szCs w:val="21"/>
@@ -9367,7 +9609,7 @@
             </w:pPr>
             <w:r>
               <w:rPr>
-                <w:rFonts w:ascii="等线" w:eastAsia="等线" w:hAnsi="等线" w:cs="宋体" w:hint="eastAsia"/>
+                <w:rFonts w:ascii="DengXian" w:eastAsia="DengXian" w:hAnsi="DengXian" w:cs="宋体" w:hint="eastAsia"/>
                 <w:color w:val="000000"/>
                 <w:kern w:val="0"/>
                 <w:szCs w:val="21"/>
@@ -9391,7 +9633,7 @@
               <w:ind w:firstLineChars="0" w:firstLine="0"/>
               <w:jc w:val="center"/>
               <w:rPr>
-                <w:rFonts w:ascii="等线" w:eastAsia="等线" w:hAnsi="等线" w:cs="宋体"/>
+                <w:rFonts w:ascii="DengXian" w:eastAsia="DengXian" w:hAnsi="DengXian" w:cs="宋体"/>
                 <w:color w:val="000000"/>
                 <w:kern w:val="0"/>
                 <w:szCs w:val="21"/>
@@ -9399,7 +9641,7 @@
             </w:pPr>
             <w:r>
               <w:rPr>
-                <w:rFonts w:ascii="等线" w:eastAsia="等线" w:hAnsi="等线" w:cs="宋体" w:hint="eastAsia"/>
+                <w:rFonts w:ascii="DengXian" w:eastAsia="DengXian" w:hAnsi="DengXian" w:cs="宋体" w:hint="eastAsia"/>
                 <w:color w:val="000000"/>
                 <w:kern w:val="0"/>
                 <w:szCs w:val="21"/>
@@ -9408,7 +9650,7 @@
             </w:r>
             <w:r>
               <w:rPr>
-                <w:rFonts w:ascii="等线" w:eastAsia="等线" w:hAnsi="等线" w:cs="宋体"/>
+                <w:rFonts w:ascii="DengXian" w:eastAsia="DengXian" w:hAnsi="DengXian" w:cs="宋体"/>
                 <w:color w:val="000000"/>
                 <w:kern w:val="0"/>
                 <w:szCs w:val="21"/>
@@ -9438,7 +9680,7 @@
               <w:ind w:firstLineChars="0" w:firstLine="0"/>
               <w:jc w:val="center"/>
               <w:rPr>
-                <w:rFonts w:ascii="等线" w:eastAsia="等线" w:hAnsi="等线" w:cs="宋体"/>
+                <w:rFonts w:ascii="DengXian" w:eastAsia="DengXian" w:hAnsi="DengXian" w:cs="宋体"/>
                 <w:color w:val="000000"/>
                 <w:kern w:val="0"/>
                 <w:szCs w:val="21"/>
@@ -9446,7 +9688,7 @@
             </w:pPr>
             <w:r>
               <w:rPr>
-                <w:rFonts w:ascii="等线" w:eastAsia="等线" w:hAnsi="等线" w:cs="宋体" w:hint="eastAsia"/>
+                <w:rFonts w:ascii="DengXian" w:eastAsia="DengXian" w:hAnsi="DengXian" w:cs="宋体" w:hint="eastAsia"/>
                 <w:color w:val="000000"/>
                 <w:kern w:val="0"/>
                 <w:szCs w:val="21"/>
@@ -9470,7 +9712,7 @@
               <w:ind w:firstLineChars="0" w:firstLine="0"/>
               <w:jc w:val="center"/>
               <w:rPr>
-                <w:rFonts w:ascii="等线" w:eastAsia="等线" w:hAnsi="等线" w:cs="宋体"/>
+                <w:rFonts w:ascii="DengXian" w:eastAsia="DengXian" w:hAnsi="DengXian" w:cs="宋体"/>
                 <w:color w:val="000000"/>
                 <w:kern w:val="0"/>
                 <w:szCs w:val="21"/>
@@ -9478,7 +9720,7 @@
             </w:pPr>
             <w:r>
               <w:rPr>
-                <w:rFonts w:ascii="等线" w:eastAsia="等线" w:hAnsi="等线" w:cs="宋体" w:hint="eastAsia"/>
+                <w:rFonts w:ascii="DengXian" w:eastAsia="DengXian" w:hAnsi="DengXian" w:cs="宋体" w:hint="eastAsia"/>
                 <w:color w:val="000000"/>
                 <w:kern w:val="0"/>
                 <w:szCs w:val="21"/>
@@ -9487,7 +9729,7 @@
             </w:r>
             <w:r>
               <w:rPr>
-                <w:rFonts w:ascii="等线" w:eastAsia="等线" w:hAnsi="等线" w:cs="宋体"/>
+                <w:rFonts w:ascii="DengXian" w:eastAsia="DengXian" w:hAnsi="DengXian" w:cs="宋体"/>
                 <w:color w:val="000000"/>
                 <w:kern w:val="0"/>
                 <w:szCs w:val="21"/>
@@ -9511,7 +9753,7 @@
               <w:ind w:firstLineChars="0" w:firstLine="0"/>
               <w:jc w:val="center"/>
               <w:rPr>
-                <w:rFonts w:ascii="等线" w:eastAsia="等线" w:hAnsi="等线" w:cs="宋体"/>
+                <w:rFonts w:ascii="DengXian" w:eastAsia="DengXian" w:hAnsi="DengXian" w:cs="宋体"/>
                 <w:color w:val="000000"/>
                 <w:kern w:val="0"/>
                 <w:szCs w:val="21"/>
@@ -9519,7 +9761,7 @@
             </w:pPr>
             <w:r>
               <w:rPr>
-                <w:rFonts w:ascii="等线" w:eastAsia="等线" w:hAnsi="等线" w:cs="宋体" w:hint="eastAsia"/>
+                <w:rFonts w:ascii="DengXian" w:eastAsia="DengXian" w:hAnsi="DengXian" w:cs="宋体" w:hint="eastAsia"/>
                 <w:color w:val="000000"/>
                 <w:kern w:val="0"/>
                 <w:szCs w:val="21"/>
@@ -9528,7 +9770,7 @@
             </w:r>
             <w:r>
               <w:rPr>
-                <w:rFonts w:ascii="等线" w:eastAsia="等线" w:hAnsi="等线" w:cs="宋体"/>
+                <w:rFonts w:ascii="DengXian" w:eastAsia="DengXian" w:hAnsi="DengXian" w:cs="宋体"/>
                 <w:color w:val="000000"/>
                 <w:kern w:val="0"/>
                 <w:szCs w:val="21"/>
@@ -9552,7 +9794,7 @@
               <w:ind w:firstLineChars="0" w:firstLine="0"/>
               <w:jc w:val="center"/>
               <w:rPr>
-                <w:rFonts w:ascii="等线" w:eastAsia="等线" w:hAnsi="等线" w:cs="宋体"/>
+                <w:rFonts w:ascii="DengXian" w:eastAsia="DengXian" w:hAnsi="DengXian" w:cs="宋体"/>
                 <w:color w:val="000000"/>
                 <w:kern w:val="0"/>
                 <w:szCs w:val="21"/>
@@ -9560,7 +9802,7 @@
             </w:pPr>
             <w:r>
               <w:rPr>
-                <w:rFonts w:ascii="等线" w:eastAsia="等线" w:hAnsi="等线" w:cs="宋体" w:hint="eastAsia"/>
+                <w:rFonts w:ascii="DengXian" w:eastAsia="DengXian" w:hAnsi="DengXian" w:cs="宋体" w:hint="eastAsia"/>
                 <w:color w:val="000000"/>
                 <w:kern w:val="0"/>
                 <w:szCs w:val="21"/>
@@ -9569,7 +9811,7 @@
             </w:r>
             <w:r>
               <w:rPr>
-                <w:rFonts w:ascii="等线" w:eastAsia="等线" w:hAnsi="等线" w:cs="宋体"/>
+                <w:rFonts w:ascii="DengXian" w:eastAsia="DengXian" w:hAnsi="DengXian" w:cs="宋体"/>
                 <w:color w:val="000000"/>
                 <w:kern w:val="0"/>
                 <w:szCs w:val="21"/>
@@ -9593,7 +9835,7 @@
               <w:ind w:firstLineChars="0" w:firstLine="0"/>
               <w:jc w:val="center"/>
               <w:rPr>
-                <w:rFonts w:ascii="等线" w:eastAsia="等线" w:hAnsi="等线" w:cs="宋体"/>
+                <w:rFonts w:ascii="DengXian" w:eastAsia="DengXian" w:hAnsi="DengXian" w:cs="宋体"/>
                 <w:color w:val="000000"/>
                 <w:kern w:val="0"/>
                 <w:szCs w:val="21"/>
@@ -9601,7 +9843,7 @@
             </w:pPr>
             <w:r>
               <w:rPr>
-                <w:rFonts w:ascii="等线" w:eastAsia="等线" w:hAnsi="等线" w:cs="宋体" w:hint="eastAsia"/>
+                <w:rFonts w:ascii="DengXian" w:eastAsia="DengXian" w:hAnsi="DengXian" w:cs="宋体" w:hint="eastAsia"/>
                 <w:color w:val="000000"/>
                 <w:kern w:val="0"/>
                 <w:szCs w:val="21"/>
@@ -9610,7 +9852,7 @@
             </w:r>
             <w:r>
               <w:rPr>
-                <w:rFonts w:ascii="等线" w:eastAsia="等线" w:hAnsi="等线" w:cs="宋体"/>
+                <w:rFonts w:ascii="DengXian" w:eastAsia="DengXian" w:hAnsi="DengXian" w:cs="宋体"/>
                 <w:color w:val="000000"/>
                 <w:kern w:val="0"/>
                 <w:szCs w:val="21"/>
@@ -9634,7 +9876,7 @@
               <w:ind w:firstLineChars="0" w:firstLine="0"/>
               <w:jc w:val="center"/>
               <w:rPr>
-                <w:rFonts w:ascii="等线" w:eastAsia="等线" w:hAnsi="等线" w:cs="宋体"/>
+                <w:rFonts w:ascii="DengXian" w:eastAsia="DengXian" w:hAnsi="DengXian" w:cs="宋体"/>
                 <w:color w:val="000000"/>
                 <w:kern w:val="0"/>
                 <w:szCs w:val="21"/>
@@ -9642,7 +9884,7 @@
             </w:pPr>
             <w:r>
               <w:rPr>
-                <w:rFonts w:ascii="等线" w:eastAsia="等线" w:hAnsi="等线" w:cs="宋体" w:hint="eastAsia"/>
+                <w:rFonts w:ascii="DengXian" w:eastAsia="DengXian" w:hAnsi="DengXian" w:cs="宋体" w:hint="eastAsia"/>
                 <w:color w:val="000000"/>
                 <w:kern w:val="0"/>
                 <w:szCs w:val="21"/>
@@ -9651,7 +9893,7 @@
             </w:r>
             <w:r>
               <w:rPr>
-                <w:rFonts w:ascii="等线" w:eastAsia="等线" w:hAnsi="等线" w:cs="宋体"/>
+                <w:rFonts w:ascii="DengXian" w:eastAsia="DengXian" w:hAnsi="DengXian" w:cs="宋体"/>
                 <w:color w:val="000000"/>
                 <w:kern w:val="0"/>
                 <w:szCs w:val="21"/>
@@ -9914,7 +10156,7 @@
               <w:ind w:firstLineChars="0" w:firstLine="0"/>
               <w:jc w:val="center"/>
               <w:rPr>
-                <w:rFonts w:ascii="等线" w:eastAsia="等线" w:hAnsi="等线" w:cs="宋体"/>
+                <w:rFonts w:ascii="DengXian" w:eastAsia="DengXian" w:hAnsi="DengXian" w:cs="宋体"/>
                 <w:color w:val="000000"/>
                 <w:kern w:val="0"/>
                 <w:szCs w:val="21"/>
@@ -9922,7 +10164,7 @@
             </w:pPr>
             <w:r>
               <w:rPr>
-                <w:rFonts w:ascii="等线" w:eastAsia="等线" w:hAnsi="等线" w:cs="宋体" w:hint="eastAsia"/>
+                <w:rFonts w:ascii="DengXian" w:eastAsia="DengXian" w:hAnsi="DengXian" w:cs="宋体" w:hint="eastAsia"/>
                 <w:color w:val="000000"/>
                 <w:kern w:val="0"/>
                 <w:szCs w:val="21"/>
@@ -9931,7 +10173,7 @@
             </w:r>
             <w:r>
               <w:rPr>
-                <w:rFonts w:ascii="等线" w:eastAsia="等线" w:hAnsi="等线" w:cs="宋体" w:hint="eastAsia"/>
+                <w:rFonts w:ascii="DengXian" w:eastAsia="DengXian" w:hAnsi="DengXian" w:cs="宋体" w:hint="eastAsia"/>
                 <w:color w:val="000000"/>
                 <w:kern w:val="0"/>
                 <w:szCs w:val="21"/>
@@ -9940,7 +10182,7 @@
             </w:r>
             <w:r>
               <w:rPr>
-                <w:rFonts w:ascii="等线" w:eastAsia="等线" w:hAnsi="等线" w:cs="宋体" w:hint="eastAsia"/>
+                <w:rFonts w:ascii="DengXian" w:eastAsia="DengXian" w:hAnsi="DengXian" w:cs="宋体" w:hint="eastAsia"/>
                 <w:color w:val="000000"/>
                 <w:kern w:val="0"/>
                 <w:szCs w:val="21"/>
@@ -9967,7 +10209,7 @@
               <w:ind w:firstLineChars="0" w:firstLine="0"/>
               <w:jc w:val="center"/>
               <w:rPr>
-                <w:rFonts w:ascii="等线" w:eastAsia="等线" w:hAnsi="等线" w:cs="宋体"/>
+                <w:rFonts w:ascii="DengXian" w:eastAsia="DengXian" w:hAnsi="DengXian" w:cs="宋体"/>
                 <w:color w:val="000000"/>
                 <w:kern w:val="0"/>
                 <w:szCs w:val="21"/>
@@ -9975,7 +10217,7 @@
             </w:pPr>
             <w:r>
               <w:rPr>
-                <w:rFonts w:ascii="等线" w:eastAsia="等线" w:hAnsi="等线" w:cs="宋体" w:hint="eastAsia"/>
+                <w:rFonts w:ascii="DengXian" w:eastAsia="DengXian" w:hAnsi="DengXian" w:cs="宋体" w:hint="eastAsia"/>
                 <w:color w:val="000000"/>
                 <w:kern w:val="0"/>
                 <w:szCs w:val="21"/>
@@ -9984,7 +10226,7 @@
             </w:r>
             <w:r>
               <w:rPr>
-                <w:rFonts w:ascii="等线" w:eastAsia="等线" w:hAnsi="等线" w:cs="宋体" w:hint="eastAsia"/>
+                <w:rFonts w:ascii="DengXian" w:eastAsia="DengXian" w:hAnsi="DengXian" w:cs="宋体" w:hint="eastAsia"/>
                 <w:color w:val="000000"/>
                 <w:kern w:val="0"/>
                 <w:szCs w:val="21"/>
@@ -9993,7 +10235,7 @@
             </w:r>
             <w:r>
               <w:rPr>
-                <w:rFonts w:ascii="等线" w:eastAsia="等线" w:hAnsi="等线" w:cs="宋体" w:hint="eastAsia"/>
+                <w:rFonts w:ascii="DengXian" w:eastAsia="DengXian" w:hAnsi="DengXian" w:cs="宋体" w:hint="eastAsia"/>
                 <w:color w:val="000000"/>
                 <w:kern w:val="0"/>
                 <w:szCs w:val="21"/>
@@ -10019,7 +10261,7 @@
               <w:ind w:firstLineChars="0" w:firstLine="0"/>
               <w:jc w:val="center"/>
               <w:rPr>
-                <w:rFonts w:ascii="等线" w:eastAsia="等线" w:hAnsi="等线" w:cs="宋体"/>
+                <w:rFonts w:ascii="DengXian" w:eastAsia="DengXian" w:hAnsi="DengXian" w:cs="宋体"/>
                 <w:color w:val="000000"/>
                 <w:kern w:val="0"/>
                 <w:szCs w:val="21"/>
@@ -10027,7 +10269,7 @@
             </w:pPr>
             <w:r>
               <w:rPr>
-                <w:rFonts w:ascii="等线" w:eastAsia="等线" w:hAnsi="等线" w:cs="宋体" w:hint="eastAsia"/>
+                <w:rFonts w:ascii="DengXian" w:eastAsia="DengXian" w:hAnsi="DengXian" w:cs="宋体" w:hint="eastAsia"/>
                 <w:color w:val="000000"/>
                 <w:kern w:val="0"/>
                 <w:szCs w:val="21"/>
@@ -10036,7 +10278,7 @@
             </w:r>
             <w:r>
               <w:rPr>
-                <w:rFonts w:ascii="等线" w:eastAsia="等线" w:hAnsi="等线" w:cs="宋体" w:hint="eastAsia"/>
+                <w:rFonts w:ascii="DengXian" w:eastAsia="DengXian" w:hAnsi="DengXian" w:cs="宋体" w:hint="eastAsia"/>
                 <w:color w:val="000000"/>
                 <w:kern w:val="0"/>
                 <w:szCs w:val="21"/>
@@ -10066,7 +10308,7 @@
               <w:widowControl/>
               <w:ind w:firstLineChars="0" w:firstLine="0"/>
               <w:rPr>
-                <w:rFonts w:ascii="等线" w:eastAsia="等线" w:hAnsi="等线" w:cs="宋体"/>
+                <w:rFonts w:ascii="DengXian" w:eastAsia="DengXian" w:hAnsi="DengXian" w:cs="宋体"/>
                 <w:color w:val="000000"/>
                 <w:kern w:val="0"/>
                 <w:szCs w:val="21"/>
@@ -10090,7 +10332,7 @@
               <w:ind w:firstLineChars="0" w:firstLine="0"/>
               <w:jc w:val="center"/>
               <w:rPr>
-                <w:rFonts w:ascii="等线" w:eastAsia="等线" w:hAnsi="等线" w:cs="宋体"/>
+                <w:rFonts w:ascii="DengXian" w:eastAsia="DengXian" w:hAnsi="DengXian" w:cs="宋体"/>
                 <w:color w:val="000000"/>
                 <w:kern w:val="0"/>
                 <w:szCs w:val="21"/>
@@ -10098,7 +10340,7 @@
             </w:pPr>
             <w:r>
               <w:rPr>
-                <w:rFonts w:ascii="等线" w:eastAsia="等线" w:hAnsi="等线" w:cs="宋体" w:hint="eastAsia"/>
+                <w:rFonts w:ascii="DengXian" w:eastAsia="DengXian" w:hAnsi="DengXian" w:cs="宋体" w:hint="eastAsia"/>
                 <w:color w:val="000000"/>
                 <w:kern w:val="0"/>
                 <w:szCs w:val="21"/>
@@ -10123,7 +10365,7 @@
               <w:ind w:firstLineChars="0" w:firstLine="0"/>
               <w:jc w:val="center"/>
               <w:rPr>
-                <w:rFonts w:ascii="等线" w:eastAsia="等线" w:hAnsi="等线" w:cs="宋体"/>
+                <w:rFonts w:ascii="DengXian" w:eastAsia="DengXian" w:hAnsi="DengXian" w:cs="宋体"/>
                 <w:color w:val="000000"/>
                 <w:kern w:val="0"/>
                 <w:szCs w:val="21"/>
@@ -10131,7 +10373,7 @@
             </w:pPr>
             <w:r>
               <w:rPr>
-                <w:rFonts w:ascii="等线" w:eastAsia="等线" w:hAnsi="等线" w:cs="宋体" w:hint="eastAsia"/>
+                <w:rFonts w:ascii="DengXian" w:eastAsia="DengXian" w:hAnsi="DengXian" w:cs="宋体" w:hint="eastAsia"/>
                 <w:color w:val="000000"/>
                 <w:kern w:val="0"/>
                 <w:szCs w:val="21"/>
@@ -10156,7 +10398,7 @@
               <w:ind w:firstLineChars="0" w:firstLine="0"/>
               <w:jc w:val="center"/>
               <w:rPr>
-                <w:rFonts w:ascii="等线" w:eastAsia="等线" w:hAnsi="等线" w:cs="宋体"/>
+                <w:rFonts w:ascii="DengXian" w:eastAsia="DengXian" w:hAnsi="DengXian" w:cs="宋体"/>
                 <w:color w:val="000000"/>
                 <w:kern w:val="0"/>
                 <w:szCs w:val="21"/>
@@ -10164,7 +10406,7 @@
             </w:pPr>
             <w:r>
               <w:rPr>
-                <w:rFonts w:ascii="等线" w:eastAsia="等线" w:hAnsi="等线" w:cs="宋体" w:hint="eastAsia"/>
+                <w:rFonts w:ascii="DengXian" w:eastAsia="DengXian" w:hAnsi="DengXian" w:cs="宋体" w:hint="eastAsia"/>
                 <w:color w:val="000000"/>
                 <w:kern w:val="0"/>
                 <w:szCs w:val="21"/>
@@ -10189,7 +10431,7 @@
               <w:ind w:firstLineChars="0" w:firstLine="0"/>
               <w:jc w:val="center"/>
               <w:rPr>
-                <w:rFonts w:ascii="等线" w:eastAsia="等线" w:hAnsi="等线" w:cs="宋体"/>
+                <w:rFonts w:ascii="DengXian" w:eastAsia="DengXian" w:hAnsi="DengXian" w:cs="宋体"/>
                 <w:color w:val="000000"/>
                 <w:kern w:val="0"/>
                 <w:szCs w:val="21"/>
@@ -10197,7 +10439,7 @@
             </w:pPr>
             <w:r>
               <w:rPr>
-                <w:rFonts w:ascii="等线" w:eastAsia="等线" w:hAnsi="等线" w:cs="宋体" w:hint="eastAsia"/>
+                <w:rFonts w:ascii="DengXian" w:eastAsia="DengXian" w:hAnsi="DengXian" w:cs="宋体" w:hint="eastAsia"/>
                 <w:color w:val="000000"/>
                 <w:kern w:val="0"/>
                 <w:szCs w:val="21"/>
@@ -10223,7 +10465,7 @@
               <w:ind w:firstLineChars="0" w:firstLine="0"/>
               <w:jc w:val="center"/>
               <w:rPr>
-                <w:rFonts w:ascii="等线" w:eastAsia="等线" w:hAnsi="等线" w:cs="宋体"/>
+                <w:rFonts w:ascii="DengXian" w:eastAsia="DengXian" w:hAnsi="DengXian" w:cs="宋体"/>
                 <w:color w:val="000000"/>
                 <w:kern w:val="0"/>
                 <w:szCs w:val="21"/>
@@ -10252,7 +10494,7 @@
               <w:ind w:firstLineChars="0" w:firstLine="0"/>
               <w:jc w:val="center"/>
               <w:rPr>
-                <w:rFonts w:ascii="等线" w:eastAsia="等线" w:hAnsi="等线" w:cs="宋体"/>
+                <w:rFonts w:ascii="DengXian" w:eastAsia="DengXian" w:hAnsi="DengXian" w:cs="宋体"/>
                 <w:color w:val="000000"/>
                 <w:kern w:val="0"/>
                 <w:szCs w:val="21"/>
@@ -10260,7 +10502,7 @@
             </w:pPr>
             <w:r>
               <w:rPr>
-                <w:rFonts w:ascii="等线" w:eastAsia="等线" w:hAnsi="等线" w:cs="宋体" w:hint="eastAsia"/>
+                <w:rFonts w:ascii="DengXian" w:eastAsia="DengXian" w:hAnsi="DengXian" w:cs="宋体" w:hint="eastAsia"/>
                 <w:color w:val="000000"/>
                 <w:kern w:val="0"/>
                 <w:szCs w:val="21"/>
@@ -10284,7 +10526,7 @@
               <w:ind w:firstLineChars="0" w:firstLine="0"/>
               <w:jc w:val="center"/>
               <w:rPr>
-                <w:rFonts w:ascii="等线" w:eastAsia="等线" w:hAnsi="等线" w:cs="宋体"/>
+                <w:rFonts w:ascii="DengXian" w:eastAsia="DengXian" w:hAnsi="DengXian" w:cs="宋体"/>
                 <w:color w:val="000000"/>
                 <w:kern w:val="0"/>
                 <w:szCs w:val="21"/>
@@ -10292,7 +10534,7 @@
             </w:pPr>
             <w:r>
               <w:rPr>
-                <w:rFonts w:ascii="等线" w:eastAsia="等线" w:hAnsi="等线" w:cs="宋体"/>
+                <w:rFonts w:ascii="DengXian" w:eastAsia="DengXian" w:hAnsi="DengXian" w:cs="宋体"/>
                 <w:color w:val="000000"/>
                 <w:kern w:val="0"/>
                 <w:szCs w:val="21"/>
@@ -10316,7 +10558,7 @@
               <w:ind w:firstLineChars="0" w:firstLine="0"/>
               <w:jc w:val="center"/>
               <w:rPr>
-                <w:rFonts w:ascii="等线" w:eastAsia="等线" w:hAnsi="等线" w:cs="宋体"/>
+                <w:rFonts w:ascii="DengXian" w:eastAsia="DengXian" w:hAnsi="DengXian" w:cs="宋体"/>
                 <w:color w:val="000000"/>
                 <w:kern w:val="0"/>
                 <w:szCs w:val="21"/>
@@ -10324,7 +10566,7 @@
             </w:pPr>
             <w:r>
               <w:rPr>
-                <w:rFonts w:ascii="等线" w:eastAsia="等线" w:hAnsi="等线" w:cs="宋体"/>
+                <w:rFonts w:ascii="DengXian" w:eastAsia="DengXian" w:hAnsi="DengXian" w:cs="宋体"/>
                 <w:color w:val="000000"/>
                 <w:kern w:val="0"/>
                 <w:szCs w:val="21"/>
@@ -10348,7 +10590,7 @@
               <w:ind w:firstLineChars="0" w:firstLine="0"/>
               <w:jc w:val="center"/>
               <w:rPr>
-                <w:rFonts w:ascii="等线" w:eastAsia="等线" w:hAnsi="等线" w:cs="宋体"/>
+                <w:rFonts w:ascii="DengXian" w:eastAsia="DengXian" w:hAnsi="DengXian" w:cs="宋体"/>
                 <w:color w:val="000000"/>
                 <w:kern w:val="0"/>
                 <w:szCs w:val="21"/>
@@ -10356,7 +10598,7 @@
             </w:pPr>
             <w:r>
               <w:rPr>
-                <w:rFonts w:ascii="等线" w:eastAsia="等线" w:hAnsi="等线" w:cs="宋体"/>
+                <w:rFonts w:ascii="DengXian" w:eastAsia="DengXian" w:hAnsi="DengXian" w:cs="宋体"/>
                 <w:color w:val="000000"/>
                 <w:kern w:val="0"/>
                 <w:szCs w:val="21"/>
@@ -10380,7 +10622,7 @@
               <w:ind w:firstLineChars="0" w:firstLine="0"/>
               <w:jc w:val="center"/>
               <w:rPr>
-                <w:rFonts w:ascii="等线" w:eastAsia="等线" w:hAnsi="等线" w:cs="宋体"/>
+                <w:rFonts w:ascii="DengXian" w:eastAsia="DengXian" w:hAnsi="DengXian" w:cs="宋体"/>
                 <w:color w:val="000000"/>
                 <w:kern w:val="0"/>
                 <w:szCs w:val="21"/>
@@ -10388,7 +10630,7 @@
             </w:pPr>
             <w:r>
               <w:rPr>
-                <w:rFonts w:ascii="等线" w:eastAsia="等线" w:hAnsi="等线" w:cs="宋体"/>
+                <w:rFonts w:ascii="DengXian" w:eastAsia="DengXian" w:hAnsi="DengXian" w:cs="宋体"/>
                 <w:color w:val="000000"/>
                 <w:kern w:val="0"/>
                 <w:szCs w:val="21"/>
@@ -10412,7 +10654,7 @@
               <w:ind w:firstLineChars="0" w:firstLine="0"/>
               <w:jc w:val="center"/>
               <w:rPr>
-                <w:rFonts w:ascii="等线" w:eastAsia="等线" w:hAnsi="等线" w:cs="宋体"/>
+                <w:rFonts w:ascii="DengXian" w:eastAsia="DengXian" w:hAnsi="DengXian" w:cs="宋体"/>
                 <w:color w:val="000000"/>
                 <w:kern w:val="0"/>
                 <w:szCs w:val="21"/>
@@ -10420,7 +10662,7 @@
             </w:pPr>
             <w:r>
               <w:rPr>
-                <w:rFonts w:ascii="等线" w:eastAsia="等线" w:hAnsi="等线" w:cs="宋体" w:hint="eastAsia"/>
+                <w:rFonts w:ascii="DengXian" w:eastAsia="DengXian" w:hAnsi="DengXian" w:cs="宋体" w:hint="eastAsia"/>
                 <w:color w:val="000000"/>
                 <w:kern w:val="0"/>
                 <w:szCs w:val="21"/>
@@ -10429,7 +10671,7 @@
             </w:r>
             <w:r>
               <w:rPr>
-                <w:rFonts w:ascii="等线" w:eastAsia="等线" w:hAnsi="等线" w:cs="宋体"/>
+                <w:rFonts w:ascii="DengXian" w:eastAsia="DengXian" w:hAnsi="DengXian" w:cs="宋体"/>
                 <w:color w:val="000000"/>
                 <w:kern w:val="0"/>
                 <w:szCs w:val="21"/>
@@ -10459,7 +10701,7 @@
               <w:ind w:firstLineChars="0" w:firstLine="0"/>
               <w:jc w:val="center"/>
               <w:rPr>
-                <w:rFonts w:ascii="等线" w:eastAsia="等线" w:hAnsi="等线" w:cs="宋体"/>
+                <w:rFonts w:ascii="DengXian" w:eastAsia="DengXian" w:hAnsi="DengXian" w:cs="宋体"/>
                 <w:color w:val="000000"/>
                 <w:kern w:val="0"/>
                 <w:szCs w:val="21"/>
@@ -10467,7 +10709,7 @@
             </w:pPr>
             <w:r>
               <w:rPr>
-                <w:rFonts w:ascii="等线" w:eastAsia="等线" w:hAnsi="等线" w:cs="宋体" w:hint="eastAsia"/>
+                <w:rFonts w:ascii="DengXian" w:eastAsia="DengXian" w:hAnsi="DengXian" w:cs="宋体" w:hint="eastAsia"/>
                 <w:color w:val="000000"/>
                 <w:kern w:val="0"/>
                 <w:szCs w:val="21"/>
@@ -10491,7 +10733,7 @@
               <w:ind w:firstLineChars="0" w:firstLine="0"/>
               <w:jc w:val="center"/>
               <w:rPr>
-                <w:rFonts w:ascii="等线" w:eastAsia="等线" w:hAnsi="等线" w:cs="宋体"/>
+                <w:rFonts w:ascii="DengXian" w:eastAsia="DengXian" w:hAnsi="DengXian" w:cs="宋体"/>
                 <w:color w:val="000000"/>
                 <w:kern w:val="0"/>
                 <w:szCs w:val="21"/>
@@ -10499,7 +10741,7 @@
             </w:pPr>
             <w:r>
               <w:rPr>
-                <w:rFonts w:ascii="等线" w:eastAsia="等线" w:hAnsi="等线" w:cs="宋体" w:hint="eastAsia"/>
+                <w:rFonts w:ascii="DengXian" w:eastAsia="DengXian" w:hAnsi="DengXian" w:cs="宋体" w:hint="eastAsia"/>
                 <w:color w:val="000000"/>
                 <w:kern w:val="0"/>
                 <w:szCs w:val="21"/>
@@ -10508,7 +10750,7 @@
             </w:r>
             <w:r>
               <w:rPr>
-                <w:rFonts w:ascii="等线" w:eastAsia="等线" w:hAnsi="等线" w:cs="宋体"/>
+                <w:rFonts w:ascii="DengXian" w:eastAsia="DengXian" w:hAnsi="DengXian" w:cs="宋体"/>
                 <w:color w:val="000000"/>
                 <w:kern w:val="0"/>
                 <w:szCs w:val="21"/>
@@ -10532,7 +10774,7 @@
               <w:ind w:firstLineChars="0" w:firstLine="0"/>
               <w:jc w:val="center"/>
               <w:rPr>
-                <w:rFonts w:ascii="等线" w:eastAsia="等线" w:hAnsi="等线" w:cs="宋体"/>
+                <w:rFonts w:ascii="DengXian" w:eastAsia="DengXian" w:hAnsi="DengXian" w:cs="宋体"/>
                 <w:color w:val="000000"/>
                 <w:kern w:val="0"/>
                 <w:szCs w:val="21"/>
@@ -10540,7 +10782,7 @@
             </w:pPr>
             <w:r>
               <w:rPr>
-                <w:rFonts w:ascii="等线" w:eastAsia="等线" w:hAnsi="等线" w:cs="宋体"/>
+                <w:rFonts w:ascii="DengXian" w:eastAsia="DengXian" w:hAnsi="DengXian" w:cs="宋体"/>
                 <w:color w:val="000000"/>
                 <w:kern w:val="0"/>
                 <w:szCs w:val="21"/>
@@ -10564,7 +10806,7 @@
               <w:ind w:firstLineChars="0" w:firstLine="0"/>
               <w:jc w:val="center"/>
               <w:rPr>
-                <w:rFonts w:ascii="等线" w:eastAsia="等线" w:hAnsi="等线" w:cs="宋体"/>
+                <w:rFonts w:ascii="DengXian" w:eastAsia="DengXian" w:hAnsi="DengXian" w:cs="宋体"/>
                 <w:color w:val="000000"/>
                 <w:kern w:val="0"/>
                 <w:szCs w:val="21"/>
@@ -10572,7 +10814,7 @@
             </w:pPr>
             <w:r>
               <w:rPr>
-                <w:rFonts w:ascii="等线" w:eastAsia="等线" w:hAnsi="等线" w:cs="宋体"/>
+                <w:rFonts w:ascii="DengXian" w:eastAsia="DengXian" w:hAnsi="DengXian" w:cs="宋体"/>
                 <w:color w:val="000000"/>
                 <w:kern w:val="0"/>
                 <w:szCs w:val="21"/>
@@ -10596,7 +10838,7 @@
               <w:ind w:firstLineChars="0" w:firstLine="0"/>
               <w:jc w:val="center"/>
               <w:rPr>
-                <w:rFonts w:ascii="等线" w:eastAsia="等线" w:hAnsi="等线" w:cs="宋体"/>
+                <w:rFonts w:ascii="DengXian" w:eastAsia="DengXian" w:hAnsi="DengXian" w:cs="宋体"/>
                 <w:color w:val="000000"/>
                 <w:kern w:val="0"/>
                 <w:szCs w:val="21"/>
@@ -10604,7 +10846,7 @@
             </w:pPr>
             <w:r>
               <w:rPr>
-                <w:rFonts w:ascii="等线" w:eastAsia="等线" w:hAnsi="等线" w:cs="宋体" w:hint="eastAsia"/>
+                <w:rFonts w:ascii="DengXian" w:eastAsia="DengXian" w:hAnsi="DengXian" w:cs="宋体" w:hint="eastAsia"/>
                 <w:color w:val="000000"/>
                 <w:kern w:val="0"/>
                 <w:szCs w:val="21"/>
@@ -10613,7 +10855,7 @@
             </w:r>
             <w:r>
               <w:rPr>
-                <w:rFonts w:ascii="等线" w:eastAsia="等线" w:hAnsi="等线" w:cs="宋体"/>
+                <w:rFonts w:ascii="DengXian" w:eastAsia="DengXian" w:hAnsi="DengXian" w:cs="宋体"/>
                 <w:color w:val="000000"/>
                 <w:kern w:val="0"/>
                 <w:szCs w:val="21"/>
@@ -10637,7 +10879,7 @@
               <w:ind w:firstLineChars="0" w:firstLine="0"/>
               <w:jc w:val="center"/>
               <w:rPr>
-                <w:rFonts w:ascii="等线" w:eastAsia="等线" w:hAnsi="等线" w:cs="宋体"/>
+                <w:rFonts w:ascii="DengXian" w:eastAsia="DengXian" w:hAnsi="DengXian" w:cs="宋体"/>
                 <w:color w:val="000000"/>
                 <w:kern w:val="0"/>
                 <w:szCs w:val="21"/>
@@ -10645,7 +10887,7 @@
             </w:pPr>
             <w:r>
               <w:rPr>
-                <w:rFonts w:ascii="等线" w:eastAsia="等线" w:hAnsi="等线" w:cs="宋体" w:hint="eastAsia"/>
+                <w:rFonts w:ascii="DengXian" w:eastAsia="DengXian" w:hAnsi="DengXian" w:cs="宋体" w:hint="eastAsia"/>
                 <w:color w:val="000000"/>
                 <w:kern w:val="0"/>
                 <w:szCs w:val="21"/>
@@ -10654,7 +10896,7 @@
             </w:r>
             <w:r>
               <w:rPr>
-                <w:rFonts w:ascii="等线" w:eastAsia="等线" w:hAnsi="等线" w:cs="宋体"/>
+                <w:rFonts w:ascii="DengXian" w:eastAsia="DengXian" w:hAnsi="DengXian" w:cs="宋体"/>
                 <w:color w:val="000000"/>
                 <w:kern w:val="0"/>
                 <w:szCs w:val="21"/>
@@ -10675,7 +10917,6 @@
         <w:ind w:firstLineChars="0"/>
       </w:pPr>
       <w:r>
-        <w:lastRenderedPageBreak/>
         <w:t>两组患者便秘严重度评分</w:t>
       </w:r>
       <w:r>
@@ -10944,7 +11185,7 @@
             </w:pPr>
             <w:r>
               <w:rPr>
-                <w:rFonts w:ascii="等线" w:eastAsia="等线" w:hAnsi="等线" w:cs="宋体" w:hint="eastAsia"/>
+                <w:rFonts w:ascii="DengXian" w:eastAsia="DengXian" w:hAnsi="DengXian" w:cs="宋体" w:hint="eastAsia"/>
                 <w:color w:val="000000"/>
                 <w:kern w:val="0"/>
                 <w:szCs w:val="21"/>
@@ -10953,7 +11194,7 @@
             </w:r>
             <w:r>
               <w:rPr>
-                <w:rFonts w:ascii="等线" w:eastAsia="等线" w:hAnsi="等线" w:cs="宋体" w:hint="eastAsia"/>
+                <w:rFonts w:ascii="DengXian" w:eastAsia="DengXian" w:hAnsi="DengXian" w:cs="宋体" w:hint="eastAsia"/>
                 <w:color w:val="000000"/>
                 <w:kern w:val="0"/>
                 <w:szCs w:val="21"/>
@@ -11127,6 +11368,7 @@
               <w:rPr>
                 <w:rFonts w:hint="eastAsia"/>
               </w:rPr>
+              <w:lastRenderedPageBreak/>
               <w:t>对照组</w:t>
             </w:r>
           </w:p>
@@ -11534,7 +11776,7 @@
             </w:pPr>
             <w:r>
               <w:rPr>
-                <w:rFonts w:ascii="等线" w:eastAsia="等线" w:hAnsi="等线" w:cs="宋体" w:hint="eastAsia"/>
+                <w:rFonts w:ascii="DengXian" w:eastAsia="DengXian" w:hAnsi="DengXian" w:cs="宋体" w:hint="eastAsia"/>
                 <w:color w:val="000000"/>
                 <w:kern w:val="0"/>
                 <w:szCs w:val="21"/>
@@ -11543,7 +11785,7 @@
             </w:r>
             <w:r>
               <w:rPr>
-                <w:rFonts w:ascii="等线" w:eastAsia="等线" w:hAnsi="等线" w:cs="宋体" w:hint="eastAsia"/>
+                <w:rFonts w:ascii="DengXian" w:eastAsia="DengXian" w:hAnsi="DengXian" w:cs="宋体" w:hint="eastAsia"/>
                 <w:color w:val="000000"/>
                 <w:kern w:val="0"/>
                 <w:szCs w:val="21"/>
@@ -13014,7 +13256,7 @@
       </w:r>
       <w:r>
         <w:rPr>
-          <w:rFonts w:ascii="等线" w:eastAsia="等线" w:cs="等线"/>
+          <w:rFonts w:ascii="DengXian" w:eastAsia="DengXian" w:cs="DengXian"/>
           <w:color w:val="080000"/>
           <w:kern w:val="0"/>
           <w:szCs w:val="21"/>
@@ -13161,27 +13403,13 @@
         <w:rPr>
           <w:rFonts w:hint="eastAsia"/>
         </w:rPr>
-        <w:t>促</w:t>
-      </w:r>
-      <w:proofErr w:type="gramStart"/>
-      <w:r>
-        <w:rPr>
-          <w:rFonts w:hint="eastAsia"/>
-        </w:rPr>
-        <w:t>分泌剂</w:t>
-      </w:r>
-      <w:r>
-        <w:rPr>
-          <w:rFonts w:hint="eastAsia"/>
-        </w:rPr>
-        <w:t>鲁比</w:t>
-      </w:r>
-      <w:proofErr w:type="gramEnd"/>
-      <w:r>
-        <w:rPr>
-          <w:rFonts w:hint="eastAsia"/>
-        </w:rPr>
-        <w:t>前列腺素</w:t>
+        <w:t>促分泌剂</w:t>
+      </w:r>
+      <w:r>
+        <w:rPr>
+          <w:rFonts w:hint="eastAsia"/>
+        </w:rPr>
+        <w:t>鲁比前列腺素</w:t>
       </w:r>
       <w:r>
         <w:rPr>
@@ -13211,27 +13439,13 @@
         <w:rPr>
           <w:rFonts w:hint="eastAsia"/>
         </w:rPr>
-        <w:t>前者国内没有上市，</w:t>
-      </w:r>
-      <w:proofErr w:type="gramStart"/>
-      <w:r>
-        <w:rPr>
-          <w:rFonts w:hint="eastAsia"/>
-        </w:rPr>
-        <w:t>后者</w:t>
-      </w:r>
-      <w:r>
-        <w:rPr>
-          <w:rFonts w:hint="eastAsia"/>
-        </w:rPr>
-        <w:t>否能应用</w:t>
-      </w:r>
-      <w:proofErr w:type="gramEnd"/>
-      <w:r>
-        <w:rPr>
-          <w:rFonts w:hint="eastAsia"/>
-        </w:rPr>
-        <w:t>于高龄老人，</w:t>
+        <w:t>前者国内没有上市，后者</w:t>
+      </w:r>
+      <w:r>
+        <w:rPr>
+          <w:rFonts w:hint="eastAsia"/>
+        </w:rPr>
+        <w:t>否能应用于高龄老人，</w:t>
       </w:r>
       <w:r>
         <w:rPr>
@@ -13287,7 +13501,7 @@
       </w:r>
       <w:r>
         <w:rPr>
-          <w:rFonts w:ascii="等线" w:eastAsia="等线" w:cs="等线"/>
+          <w:rFonts w:ascii="DengXian" w:eastAsia="DengXian" w:cs="DengXian"/>
           <w:color w:val="080000"/>
           <w:kern w:val="0"/>
           <w:szCs w:val="21"/>
@@ -13309,44 +13523,34 @@
           <w:kern w:val="0"/>
           <w:szCs w:val="21"/>
         </w:rPr>
-        <w:t>、2016欧洲老年人</w:t>
-      </w:r>
-      <w:proofErr w:type="gramStart"/>
+        <w:t>、2016欧洲老年人便秘共识</w:t>
+      </w:r>
       <w:r>
         <w:rPr>
           <w:rFonts w:hint="eastAsia"/>
           <w:kern w:val="0"/>
           <w:szCs w:val="21"/>
         </w:rPr>
-        <w:t>便秘共识</w:t>
-      </w:r>
-      <w:proofErr w:type="gramEnd"/>
-      <w:r>
-        <w:rPr>
-          <w:rFonts w:hint="eastAsia"/>
+        <w:fldChar w:fldCharType="begin"/>
+      </w:r>
+      <w:r>
+        <w:rPr>
           <w:kern w:val="0"/>
           <w:szCs w:val="21"/>
         </w:rPr>
-        <w:fldChar w:fldCharType="begin"/>
-      </w:r>
-      <w:r>
-        <w:rPr>
+        <w:instrText xml:space="preserve"> ADDIN NE.Ref.{E72AE185-79F2-4C38-A064-31809A8A0A1F}</w:instrText>
+      </w:r>
+      <w:r>
+        <w:rPr>
+          <w:rFonts w:hint="eastAsia"/>
           <w:kern w:val="0"/>
           <w:szCs w:val="21"/>
         </w:rPr>
-        <w:instrText xml:space="preserve"> ADDIN NE.Ref.{E72AE185-79F2-4C38-A064-31809A8A0A1F}</w:instrText>
-      </w:r>
-      <w:r>
-        <w:rPr>
-          <w:rFonts w:hint="eastAsia"/>
-          <w:kern w:val="0"/>
-          <w:szCs w:val="21"/>
-        </w:rPr>
         <w:fldChar w:fldCharType="separate"/>
       </w:r>
       <w:r>
         <w:rPr>
-          <w:rFonts w:ascii="等线" w:eastAsia="等线" w:cs="等线"/>
+          <w:rFonts w:ascii="DengXian" w:eastAsia="DengXian" w:cs="DengXian"/>
           <w:color w:val="080000"/>
           <w:kern w:val="0"/>
           <w:szCs w:val="21"/>
@@ -13395,7 +13599,7 @@
       </w:r>
       <w:r>
         <w:rPr>
-          <w:rFonts w:ascii="等线" w:eastAsia="等线" w:cs="等线"/>
+          <w:rFonts w:ascii="DengXian" w:eastAsia="DengXian" w:cs="DengXian"/>
           <w:color w:val="080000"/>
           <w:kern w:val="0"/>
           <w:szCs w:val="21"/>
@@ -13558,7 +13762,7 @@
       </w:r>
       <w:r>
         <w:rPr>
-          <w:rFonts w:ascii="等线" w:eastAsia="等线" w:cs="等线"/>
+          <w:rFonts w:ascii="DengXian" w:eastAsia="DengXian" w:cs="DengXian"/>
           <w:color w:val="080000"/>
           <w:kern w:val="0"/>
           <w:szCs w:val="21"/>
@@ -13859,7 +14063,6 @@
         <w:rPr>
           <w:rFonts w:hint="eastAsia"/>
         </w:rPr>
-        <w:lastRenderedPageBreak/>
         <w:t>通便药物的使用有关</w:t>
       </w:r>
       <w:r>
@@ -13995,6 +14198,7 @@
           <w:sz w:val="40"/>
           <w:szCs w:val="40"/>
         </w:rPr>
+        <w:lastRenderedPageBreak/>
         <w:t>参考文献</w:t>
       </w:r>
     </w:p>
@@ -16633,7 +16837,7 @@
 </file>
 
 <file path=customXml/itemProps1.xml><?xml version="1.0" encoding="utf-8"?>
-<ds:datastoreItem xmlns:ds="http://schemas.openxmlformats.org/officeDocument/2006/customXml" ds:itemID="{3FC6276D-D3A9-448D-8903-6EC501F46DC8}">
+<ds:datastoreItem xmlns:ds="http://schemas.openxmlformats.org/officeDocument/2006/customXml" ds:itemID="{16ED28BF-3873-4642-8567-EA0B79133E8E}">
   <ds:schemaRefs>
     <ds:schemaRef ds:uri="http://schemas.openxmlformats.org/officeDocument/2006/bibliography"/>
   </ds:schemaRefs>

</xml_diff>